<commit_message>
Forgot to include the splitDeck() function after Un-factoring and splitting out from shuffleDeck().
</commit_message>
<xml_diff>
--- a/specs/WarPlus Design Specification.docx
+++ b/specs/WarPlus Design Specification.docx
@@ -3191,6 +3191,60 @@
     </w:p>
     <w:p/>
     <w:p>
+      <w:proofErr w:type="spellStart"/>
+      <w:proofErr w:type="gramStart"/>
+      <w:r>
+        <w:rPr>
+          <w:rStyle w:val="Heading3Char"/>
+        </w:rPr>
+        <w:t>splitDeck</w:t>
+      </w:r>
+      <w:proofErr w:type="spellEnd"/>
+      <w:r>
+        <w:rPr>
+          <w:rStyle w:val="Heading3Char"/>
+        </w:rPr>
+        <w:t>(</w:t>
+      </w:r>
+      <w:proofErr w:type="gramEnd"/>
+      <w:r>
+        <w:rPr>
+          <w:rStyle w:val="Heading3Char"/>
+        </w:rPr>
+        <w:t>)</w:t>
+      </w:r>
+      <w:r>
+        <w:t xml:space="preserve"> {</w:t>
+      </w:r>
+    </w:p>
+    <w:p>
+      <w:r>
+        <w:t xml:space="preserve">    </w:t>
+      </w:r>
+      <w:proofErr w:type="gramStart"/>
+      <w:r>
+        <w:t>console.log(</w:t>
+      </w:r>
+      <w:proofErr w:type="gramEnd"/>
+      <w:r>
+        <w:t>"\</w:t>
+      </w:r>
+      <w:proofErr w:type="spellStart"/>
+      <w:r>
+        <w:t>nCard</w:t>
+      </w:r>
+      <w:proofErr w:type="spellEnd"/>
+      <w:r>
+        <w:t xml:space="preserve"> deck has been split into two randomized stacks of cards, called Ammo Piles.")</w:t>
+      </w:r>
+    </w:p>
+    <w:p>
+      <w:r>
+        <w:t>};</w:t>
+      </w:r>
+    </w:p>
+    <w:p/>
+    <w:p>
       <w:bookmarkStart w:id="10" w:name="_Toc66141090"/>
       <w:r>
         <w:rPr>
@@ -3636,6 +3690,7 @@
         <w:rPr>
           <w:rStyle w:val="Heading3Char"/>
         </w:rPr>
+        <w:lastRenderedPageBreak/>
         <w:t>playPlayer1</w:t>
       </w:r>
       <w:proofErr w:type="gramStart"/>
@@ -3690,7 +3745,6 @@
         <w:rPr>
           <w:rStyle w:val="Heading3Char"/>
         </w:rPr>
-        <w:lastRenderedPageBreak/>
         <w:t>playPlayer2</w:t>
       </w:r>
       <w:proofErr w:type="gramStart"/>

</xml_diff>

<commit_message>
FINALLY the shuffle sound works! *ahem* and some other stuff.
</commit_message>
<xml_diff>
--- a/specs/WarPlus Design Specification.docx
+++ b/specs/WarPlus Design Specification.docx
@@ -71,7 +71,7 @@
           <w:r>
             <w:fldChar w:fldCharType="separate"/>
           </w:r>
-          <w:hyperlink w:anchor="_Toc66141080" w:history="1">
+          <w:hyperlink w:anchor="_Toc66192867" w:history="1">
             <w:r>
               <w:rPr>
                 <w:rStyle w:val="Hyperlink"/>
@@ -98,7 +98,7 @@
                 <w:noProof/>
                 <w:webHidden/>
               </w:rPr>
-              <w:instrText xml:space="preserve"> PAGEREF _Toc66141080 \h </w:instrText>
+              <w:instrText xml:space="preserve"> PAGEREF _Toc66192867 \h </w:instrText>
             </w:r>
             <w:r>
               <w:rPr>
@@ -118,7 +118,7 @@
                 <w:noProof/>
                 <w:webHidden/>
               </w:rPr>
-              <w:t>3</w:t>
+              <w:t>4</w:t>
             </w:r>
             <w:r>
               <w:rPr>
@@ -141,7 +141,7 @@
               <w:szCs w:val="24"/>
             </w:rPr>
           </w:pPr>
-          <w:hyperlink w:anchor="_Toc66141081" w:history="1">
+          <w:hyperlink w:anchor="_Toc66192868" w:history="1">
             <w:r>
               <w:rPr>
                 <w:rStyle w:val="Hyperlink"/>
@@ -168,7 +168,7 @@
                 <w:noProof/>
                 <w:webHidden/>
               </w:rPr>
-              <w:instrText xml:space="preserve"> PAGEREF _Toc66141081 \h </w:instrText>
+              <w:instrText xml:space="preserve"> PAGEREF _Toc66192868 \h </w:instrText>
             </w:r>
             <w:r>
               <w:rPr>
@@ -188,7 +188,7 @@
                 <w:noProof/>
                 <w:webHidden/>
               </w:rPr>
-              <w:t>3</w:t>
+              <w:t>4</w:t>
             </w:r>
             <w:r>
               <w:rPr>
@@ -212,7 +212,7 @@
               <w:szCs w:val="24"/>
             </w:rPr>
           </w:pPr>
-          <w:hyperlink w:anchor="_Toc66141082" w:history="1">
+          <w:hyperlink w:anchor="_Toc66192869" w:history="1">
             <w:r>
               <w:rPr>
                 <w:rStyle w:val="Hyperlink"/>
@@ -239,7 +239,7 @@
                 <w:noProof/>
                 <w:webHidden/>
               </w:rPr>
-              <w:instrText xml:space="preserve"> PAGEREF _Toc66141082 \h </w:instrText>
+              <w:instrText xml:space="preserve"> PAGEREF _Toc66192869 \h </w:instrText>
             </w:r>
             <w:r>
               <w:rPr>
@@ -259,7 +259,7 @@
                 <w:noProof/>
                 <w:webHidden/>
               </w:rPr>
-              <w:t>3</w:t>
+              <w:t>4</w:t>
             </w:r>
             <w:r>
               <w:rPr>
@@ -283,7 +283,7 @@
               <w:szCs w:val="24"/>
             </w:rPr>
           </w:pPr>
-          <w:hyperlink w:anchor="_Toc66141083" w:history="1">
+          <w:hyperlink w:anchor="_Toc66192870" w:history="1">
             <w:r>
               <w:rPr>
                 <w:rStyle w:val="Hyperlink"/>
@@ -310,7 +310,7 @@
                 <w:noProof/>
                 <w:webHidden/>
               </w:rPr>
-              <w:instrText xml:space="preserve"> PAGEREF _Toc66141083 \h </w:instrText>
+              <w:instrText xml:space="preserve"> PAGEREF _Toc66192870 \h </w:instrText>
             </w:r>
             <w:r>
               <w:rPr>
@@ -330,7 +330,7 @@
                 <w:noProof/>
                 <w:webHidden/>
               </w:rPr>
-              <w:t>3</w:t>
+              <w:t>4</w:t>
             </w:r>
             <w:r>
               <w:rPr>
@@ -354,7 +354,7 @@
               <w:szCs w:val="24"/>
             </w:rPr>
           </w:pPr>
-          <w:hyperlink w:anchor="_Toc66141084" w:history="1">
+          <w:hyperlink w:anchor="_Toc66192871" w:history="1">
             <w:r>
               <w:rPr>
                 <w:rStyle w:val="Hyperlink"/>
@@ -381,7 +381,7 @@
                 <w:noProof/>
                 <w:webHidden/>
               </w:rPr>
-              <w:instrText xml:space="preserve"> PAGEREF _Toc66141084 \h </w:instrText>
+              <w:instrText xml:space="preserve"> PAGEREF _Toc66192871 \h </w:instrText>
             </w:r>
             <w:r>
               <w:rPr>
@@ -401,7 +401,7 @@
                 <w:noProof/>
                 <w:webHidden/>
               </w:rPr>
-              <w:t>3</w:t>
+              <w:t>4</w:t>
             </w:r>
             <w:r>
               <w:rPr>
@@ -424,7 +424,7 @@
               <w:szCs w:val="24"/>
             </w:rPr>
           </w:pPr>
-          <w:hyperlink w:anchor="_Toc66141085" w:history="1">
+          <w:hyperlink w:anchor="_Toc66192872" w:history="1">
             <w:r>
               <w:rPr>
                 <w:rStyle w:val="Hyperlink"/>
@@ -451,7 +451,7 @@
                 <w:noProof/>
                 <w:webHidden/>
               </w:rPr>
-              <w:instrText xml:space="preserve"> PAGEREF _Toc66141085 \h </w:instrText>
+              <w:instrText xml:space="preserve"> PAGEREF _Toc66192872 \h </w:instrText>
             </w:r>
             <w:r>
               <w:rPr>
@@ -471,7 +471,7 @@
                 <w:noProof/>
                 <w:webHidden/>
               </w:rPr>
-              <w:t>4</w:t>
+              <w:t>5</w:t>
             </w:r>
             <w:r>
               <w:rPr>
@@ -494,7 +494,7 @@
               <w:szCs w:val="24"/>
             </w:rPr>
           </w:pPr>
-          <w:hyperlink w:anchor="_Toc66141086" w:history="1">
+          <w:hyperlink w:anchor="_Toc66192873" w:history="1">
             <w:r>
               <w:rPr>
                 <w:rStyle w:val="Hyperlink"/>
@@ -521,7 +521,7 @@
                 <w:noProof/>
                 <w:webHidden/>
               </w:rPr>
-              <w:instrText xml:space="preserve"> PAGEREF _Toc66141086 \h </w:instrText>
+              <w:instrText xml:space="preserve"> PAGEREF _Toc66192873 \h </w:instrText>
             </w:r>
             <w:r>
               <w:rPr>
@@ -541,7 +541,7 @@
                 <w:noProof/>
                 <w:webHidden/>
               </w:rPr>
-              <w:t>6</w:t>
+              <w:t>7</w:t>
             </w:r>
             <w:r>
               <w:rPr>
@@ -565,7 +565,7 @@
               <w:szCs w:val="24"/>
             </w:rPr>
           </w:pPr>
-          <w:hyperlink w:anchor="_Toc66141087" w:history="1">
+          <w:hyperlink w:anchor="_Toc66192874" w:history="1">
             <w:r>
               <w:rPr>
                 <w:rStyle w:val="Hyperlink"/>
@@ -592,7 +592,7 @@
                 <w:noProof/>
                 <w:webHidden/>
               </w:rPr>
-              <w:instrText xml:space="preserve"> PAGEREF _Toc66141087 \h </w:instrText>
+              <w:instrText xml:space="preserve"> PAGEREF _Toc66192874 \h </w:instrText>
             </w:r>
             <w:r>
               <w:rPr>
@@ -612,7 +612,7 @@
                 <w:noProof/>
                 <w:webHidden/>
               </w:rPr>
-              <w:t>6</w:t>
+              <w:t>7</w:t>
             </w:r>
             <w:r>
               <w:rPr>
@@ -636,7 +636,7 @@
               <w:szCs w:val="24"/>
             </w:rPr>
           </w:pPr>
-          <w:hyperlink w:anchor="_Toc66141088" w:history="1">
+          <w:hyperlink w:anchor="_Toc66192875" w:history="1">
             <w:r>
               <w:rPr>
                 <w:rStyle w:val="Hyperlink"/>
@@ -663,7 +663,7 @@
                 <w:noProof/>
                 <w:webHidden/>
               </w:rPr>
-              <w:instrText xml:space="preserve"> PAGEREF _Toc66141088 \h </w:instrText>
+              <w:instrText xml:space="preserve"> PAGEREF _Toc66192875 \h </w:instrText>
             </w:r>
             <w:r>
               <w:rPr>
@@ -683,7 +683,7 @@
                 <w:noProof/>
                 <w:webHidden/>
               </w:rPr>
-              <w:t>6</w:t>
+              <w:t>7</w:t>
             </w:r>
             <w:r>
               <w:rPr>
@@ -707,7 +707,7 @@
               <w:szCs w:val="24"/>
             </w:rPr>
           </w:pPr>
-          <w:hyperlink w:anchor="_Toc66141089" w:history="1">
+          <w:hyperlink w:anchor="_Toc66192876" w:history="1">
             <w:r>
               <w:rPr>
                 <w:rStyle w:val="Hyperlink"/>
@@ -734,7 +734,7 @@
                 <w:noProof/>
                 <w:webHidden/>
               </w:rPr>
-              <w:instrText xml:space="preserve"> PAGEREF _Toc66141089 \h </w:instrText>
+              <w:instrText xml:space="preserve"> PAGEREF _Toc66192876 \h </w:instrText>
             </w:r>
             <w:r>
               <w:rPr>
@@ -754,7 +754,7 @@
                 <w:noProof/>
                 <w:webHidden/>
               </w:rPr>
-              <w:t>6</w:t>
+              <w:t>7</w:t>
             </w:r>
             <w:r>
               <w:rPr>
@@ -778,13 +778,13 @@
               <w:szCs w:val="24"/>
             </w:rPr>
           </w:pPr>
-          <w:hyperlink w:anchor="_Toc66141090" w:history="1">
+          <w:hyperlink w:anchor="_Toc66192877" w:history="1">
             <w:r>
               <w:rPr>
                 <w:rStyle w:val="Hyperlink"/>
                 <w:noProof/>
               </w:rPr>
-              <w:t>showPayer1AmmoPile()</w:t>
+              <w:t>splitDeck()</w:t>
             </w:r>
             <w:r>
               <w:rPr>
@@ -805,7 +805,7 @@
                 <w:noProof/>
                 <w:webHidden/>
               </w:rPr>
-              <w:instrText xml:space="preserve"> PAGEREF _Toc66141090 \h </w:instrText>
+              <w:instrText xml:space="preserve"> PAGEREF _Toc66192877 \h </w:instrText>
             </w:r>
             <w:r>
               <w:rPr>
@@ -825,7 +825,7 @@
                 <w:noProof/>
                 <w:webHidden/>
               </w:rPr>
-              <w:t>6</w:t>
+              <w:t>7</w:t>
             </w:r>
             <w:r>
               <w:rPr>
@@ -849,13 +849,13 @@
               <w:szCs w:val="24"/>
             </w:rPr>
           </w:pPr>
-          <w:hyperlink w:anchor="_Toc66141091" w:history="1">
+          <w:hyperlink w:anchor="_Toc66192878" w:history="1">
             <w:r>
               <w:rPr>
                 <w:rStyle w:val="Hyperlink"/>
                 <w:noProof/>
               </w:rPr>
-              <w:t>hidePlayer1AmmoPile()</w:t>
+              <w:t>showPayer1AmmoPile()</w:t>
             </w:r>
             <w:r>
               <w:rPr>
@@ -876,7 +876,7 @@
                 <w:noProof/>
                 <w:webHidden/>
               </w:rPr>
-              <w:instrText xml:space="preserve"> PAGEREF _Toc66141091 \h </w:instrText>
+              <w:instrText xml:space="preserve"> PAGEREF _Toc66192878 \h </w:instrText>
             </w:r>
             <w:r>
               <w:rPr>
@@ -896,7 +896,7 @@
                 <w:noProof/>
                 <w:webHidden/>
               </w:rPr>
-              <w:t>6</w:t>
+              <w:t>7</w:t>
             </w:r>
             <w:r>
               <w:rPr>
@@ -920,13 +920,13 @@
               <w:szCs w:val="24"/>
             </w:rPr>
           </w:pPr>
-          <w:hyperlink w:anchor="_Toc66141092" w:history="1">
+          <w:hyperlink w:anchor="_Toc66192879" w:history="1">
             <w:r>
               <w:rPr>
                 <w:rStyle w:val="Hyperlink"/>
                 <w:noProof/>
               </w:rPr>
-              <w:t>showPlayer2AmmoPile()</w:t>
+              <w:t>hidePlayer1AmmoPile()</w:t>
             </w:r>
             <w:r>
               <w:rPr>
@@ -947,7 +947,7 @@
                 <w:noProof/>
                 <w:webHidden/>
               </w:rPr>
-              <w:instrText xml:space="preserve"> PAGEREF _Toc66141092 \h </w:instrText>
+              <w:instrText xml:space="preserve"> PAGEREF _Toc66192879 \h </w:instrText>
             </w:r>
             <w:r>
               <w:rPr>
@@ -967,7 +967,7 @@
                 <w:noProof/>
                 <w:webHidden/>
               </w:rPr>
-              <w:t>6</w:t>
+              <w:t>7</w:t>
             </w:r>
             <w:r>
               <w:rPr>
@@ -991,13 +991,13 @@
               <w:szCs w:val="24"/>
             </w:rPr>
           </w:pPr>
-          <w:hyperlink w:anchor="_Toc66141093" w:history="1">
+          <w:hyperlink w:anchor="_Toc66192880" w:history="1">
             <w:r>
               <w:rPr>
                 <w:rStyle w:val="Hyperlink"/>
                 <w:noProof/>
               </w:rPr>
-              <w:t>hidePlayer2AmmoPile()</w:t>
+              <w:t>showPlayer2AmmoPile()</w:t>
             </w:r>
             <w:r>
               <w:rPr>
@@ -1018,7 +1018,7 @@
                 <w:noProof/>
                 <w:webHidden/>
               </w:rPr>
-              <w:instrText xml:space="preserve"> PAGEREF _Toc66141093 \h </w:instrText>
+              <w:instrText xml:space="preserve"> PAGEREF _Toc66192880 \h </w:instrText>
             </w:r>
             <w:r>
               <w:rPr>
@@ -1038,7 +1038,7 @@
                 <w:noProof/>
                 <w:webHidden/>
               </w:rPr>
-              <w:t>6</w:t>
+              <w:t>7</w:t>
             </w:r>
             <w:r>
               <w:rPr>
@@ -1062,13 +1062,13 @@
               <w:szCs w:val="24"/>
             </w:rPr>
           </w:pPr>
-          <w:hyperlink w:anchor="_Toc66141094" w:history="1">
+          <w:hyperlink w:anchor="_Toc66192881" w:history="1">
             <w:r>
               <w:rPr>
                 <w:rStyle w:val="Hyperlink"/>
                 <w:noProof/>
               </w:rPr>
-              <w:t>showPlayer1WinPile()</w:t>
+              <w:t>hidePlayer2AmmoPile()</w:t>
             </w:r>
             <w:r>
               <w:rPr>
@@ -1089,7 +1089,7 @@
                 <w:noProof/>
                 <w:webHidden/>
               </w:rPr>
-              <w:instrText xml:space="preserve"> PAGEREF _Toc66141094 \h </w:instrText>
+              <w:instrText xml:space="preserve"> PAGEREF _Toc66192881 \h </w:instrText>
             </w:r>
             <w:r>
               <w:rPr>
@@ -1109,7 +1109,7 @@
                 <w:noProof/>
                 <w:webHidden/>
               </w:rPr>
-              <w:t>6</w:t>
+              <w:t>7</w:t>
             </w:r>
             <w:r>
               <w:rPr>
@@ -1133,13 +1133,13 @@
               <w:szCs w:val="24"/>
             </w:rPr>
           </w:pPr>
-          <w:hyperlink w:anchor="_Toc66141095" w:history="1">
+          <w:hyperlink w:anchor="_Toc66192882" w:history="1">
             <w:r>
               <w:rPr>
                 <w:rStyle w:val="Hyperlink"/>
                 <w:noProof/>
               </w:rPr>
-              <w:t>hidePlayer1WinPile()</w:t>
+              <w:t>showPlayer1WinPile()</w:t>
             </w:r>
             <w:r>
               <w:rPr>
@@ -1160,7 +1160,7 @@
                 <w:noProof/>
                 <w:webHidden/>
               </w:rPr>
-              <w:instrText xml:space="preserve"> PAGEREF _Toc66141095 \h </w:instrText>
+              <w:instrText xml:space="preserve"> PAGEREF _Toc66192882 \h </w:instrText>
             </w:r>
             <w:r>
               <w:rPr>
@@ -1180,7 +1180,7 @@
                 <w:noProof/>
                 <w:webHidden/>
               </w:rPr>
-              <w:t>6</w:t>
+              <w:t>7</w:t>
             </w:r>
             <w:r>
               <w:rPr>
@@ -1204,13 +1204,13 @@
               <w:szCs w:val="24"/>
             </w:rPr>
           </w:pPr>
-          <w:hyperlink w:anchor="_Toc66141096" w:history="1">
+          <w:hyperlink w:anchor="_Toc66192883" w:history="1">
             <w:r>
               <w:rPr>
                 <w:rStyle w:val="Hyperlink"/>
                 <w:noProof/>
               </w:rPr>
-              <w:t>showPlayer2WinPile()</w:t>
+              <w:t>hidePlayer1WinPile()</w:t>
             </w:r>
             <w:r>
               <w:rPr>
@@ -1231,7 +1231,7 @@
                 <w:noProof/>
                 <w:webHidden/>
               </w:rPr>
-              <w:instrText xml:space="preserve"> PAGEREF _Toc66141096 \h </w:instrText>
+              <w:instrText xml:space="preserve"> PAGEREF _Toc66192883 \h </w:instrText>
             </w:r>
             <w:r>
               <w:rPr>
@@ -1251,7 +1251,7 @@
                 <w:noProof/>
                 <w:webHidden/>
               </w:rPr>
-              <w:t>6</w:t>
+              <w:t>7</w:t>
             </w:r>
             <w:r>
               <w:rPr>
@@ -1275,13 +1275,13 @@
               <w:szCs w:val="24"/>
             </w:rPr>
           </w:pPr>
-          <w:hyperlink w:anchor="_Toc66141097" w:history="1">
+          <w:hyperlink w:anchor="_Toc66192884" w:history="1">
             <w:r>
               <w:rPr>
                 <w:rStyle w:val="Hyperlink"/>
                 <w:noProof/>
               </w:rPr>
-              <w:t>hidePlayer2WinPile()</w:t>
+              <w:t>showPlayer2WinPile()</w:t>
             </w:r>
             <w:r>
               <w:rPr>
@@ -1302,7 +1302,7 @@
                 <w:noProof/>
                 <w:webHidden/>
               </w:rPr>
-              <w:instrText xml:space="preserve"> PAGEREF _Toc66141097 \h </w:instrText>
+              <w:instrText xml:space="preserve"> PAGEREF _Toc66192884 \h </w:instrText>
             </w:r>
             <w:r>
               <w:rPr>
@@ -1322,7 +1322,7 @@
                 <w:noProof/>
                 <w:webHidden/>
               </w:rPr>
-              <w:t>6</w:t>
+              <w:t>7</w:t>
             </w:r>
             <w:r>
               <w:rPr>
@@ -1346,13 +1346,13 @@
               <w:szCs w:val="24"/>
             </w:rPr>
           </w:pPr>
-          <w:hyperlink w:anchor="_Toc66141098" w:history="1">
+          <w:hyperlink w:anchor="_Toc66192885" w:history="1">
             <w:r>
               <w:rPr>
                 <w:rStyle w:val="Hyperlink"/>
                 <w:noProof/>
               </w:rPr>
-              <w:t>playPlayer1CardFaceUp()</w:t>
+              <w:t>hidePlayer2WinPile()</w:t>
             </w:r>
             <w:r>
               <w:rPr>
@@ -1373,7 +1373,7 @@
                 <w:noProof/>
                 <w:webHidden/>
               </w:rPr>
-              <w:instrText xml:space="preserve"> PAGEREF _Toc66141098 \h </w:instrText>
+              <w:instrText xml:space="preserve"> PAGEREF _Toc66192885 \h </w:instrText>
             </w:r>
             <w:r>
               <w:rPr>
@@ -1393,7 +1393,7 @@
                 <w:noProof/>
                 <w:webHidden/>
               </w:rPr>
-              <w:t>6</w:t>
+              <w:t>7</w:t>
             </w:r>
             <w:r>
               <w:rPr>
@@ -1417,13 +1417,13 @@
               <w:szCs w:val="24"/>
             </w:rPr>
           </w:pPr>
-          <w:hyperlink w:anchor="_Toc66141099" w:history="1">
+          <w:hyperlink w:anchor="_Toc66192886" w:history="1">
             <w:r>
               <w:rPr>
                 <w:rStyle w:val="Hyperlink"/>
                 <w:noProof/>
               </w:rPr>
-              <w:t>playPlayer2CardFaceUp()</w:t>
+              <w:t>playPlayer1CardFaceUp()</w:t>
             </w:r>
             <w:r>
               <w:rPr>
@@ -1444,7 +1444,7 @@
                 <w:noProof/>
                 <w:webHidden/>
               </w:rPr>
-              <w:instrText xml:space="preserve"> PAGEREF _Toc66141099 \h </w:instrText>
+              <w:instrText xml:space="preserve"> PAGEREF _Toc66192886 \h </w:instrText>
             </w:r>
             <w:r>
               <w:rPr>
@@ -1464,7 +1464,7 @@
                 <w:noProof/>
                 <w:webHidden/>
               </w:rPr>
-              <w:t>7</w:t>
+              <w:t>8</w:t>
             </w:r>
             <w:r>
               <w:rPr>
@@ -1488,13 +1488,13 @@
               <w:szCs w:val="24"/>
             </w:rPr>
           </w:pPr>
-          <w:hyperlink w:anchor="_Toc66141100" w:history="1">
+          <w:hyperlink w:anchor="_Toc66192887" w:history="1">
             <w:r>
               <w:rPr>
                 <w:rStyle w:val="Hyperlink"/>
                 <w:noProof/>
               </w:rPr>
-              <w:t>playPlayer1CardFaceUpFlipAnimation()</w:t>
+              <w:t>playPlayer2CardFaceUp()</w:t>
             </w:r>
             <w:r>
               <w:rPr>
@@ -1515,7 +1515,7 @@
                 <w:noProof/>
                 <w:webHidden/>
               </w:rPr>
-              <w:instrText xml:space="preserve"> PAGEREF _Toc66141100 \h </w:instrText>
+              <w:instrText xml:space="preserve"> PAGEREF _Toc66192887 \h </w:instrText>
             </w:r>
             <w:r>
               <w:rPr>
@@ -1535,7 +1535,7 @@
                 <w:noProof/>
                 <w:webHidden/>
               </w:rPr>
-              <w:t>7</w:t>
+              <w:t>8</w:t>
             </w:r>
             <w:r>
               <w:rPr>
@@ -1559,13 +1559,13 @@
               <w:szCs w:val="24"/>
             </w:rPr>
           </w:pPr>
-          <w:hyperlink w:anchor="_Toc66141101" w:history="1">
+          <w:hyperlink w:anchor="_Toc66192888" w:history="1">
             <w:r>
               <w:rPr>
                 <w:rStyle w:val="Hyperlink"/>
                 <w:noProof/>
               </w:rPr>
-              <w:t>playPlayer2CardFaceUpFlipAnimation()</w:t>
+              <w:t>playPlayer1CardFaceUpFlipAnimation()</w:t>
             </w:r>
             <w:r>
               <w:rPr>
@@ -1586,7 +1586,7 @@
                 <w:noProof/>
                 <w:webHidden/>
               </w:rPr>
-              <w:instrText xml:space="preserve"> PAGEREF _Toc66141101 \h </w:instrText>
+              <w:instrText xml:space="preserve"> PAGEREF _Toc66192888 \h </w:instrText>
             </w:r>
             <w:r>
               <w:rPr>
@@ -1606,7 +1606,7 @@
                 <w:noProof/>
                 <w:webHidden/>
               </w:rPr>
-              <w:t>7</w:t>
+              <w:t>8</w:t>
             </w:r>
             <w:r>
               <w:rPr>
@@ -1630,13 +1630,13 @@
               <w:szCs w:val="24"/>
             </w:rPr>
           </w:pPr>
-          <w:hyperlink w:anchor="_Toc66141102" w:history="1">
+          <w:hyperlink w:anchor="_Toc66192889" w:history="1">
             <w:r>
               <w:rPr>
                 <w:rStyle w:val="Hyperlink"/>
                 <w:noProof/>
               </w:rPr>
-              <w:t>compareCards()</w:t>
+              <w:t>playPlayer2CardFaceUpFlipAnimation()</w:t>
             </w:r>
             <w:r>
               <w:rPr>
@@ -1657,7 +1657,7 @@
                 <w:noProof/>
                 <w:webHidden/>
               </w:rPr>
-              <w:instrText xml:space="preserve"> PAGEREF _Toc66141102 \h </w:instrText>
+              <w:instrText xml:space="preserve"> PAGEREF _Toc66192889 \h </w:instrText>
             </w:r>
             <w:r>
               <w:rPr>
@@ -1677,7 +1677,7 @@
                 <w:noProof/>
                 <w:webHidden/>
               </w:rPr>
-              <w:t>7</w:t>
+              <w:t>8</w:t>
             </w:r>
             <w:r>
               <w:rPr>
@@ -1701,13 +1701,13 @@
               <w:szCs w:val="24"/>
             </w:rPr>
           </w:pPr>
-          <w:hyperlink w:anchor="_Toc66141103" w:history="1">
+          <w:hyperlink w:anchor="_Toc66192890" w:history="1">
             <w:r>
               <w:rPr>
                 <w:rStyle w:val="Hyperlink"/>
                 <w:noProof/>
               </w:rPr>
-              <w:t>moveTieCardsAside()</w:t>
+              <w:t>compareCards()</w:t>
             </w:r>
             <w:r>
               <w:rPr>
@@ -1728,7 +1728,7 @@
                 <w:noProof/>
                 <w:webHidden/>
               </w:rPr>
-              <w:instrText xml:space="preserve"> PAGEREF _Toc66141103 \h </w:instrText>
+              <w:instrText xml:space="preserve"> PAGEREF _Toc66192890 \h </w:instrText>
             </w:r>
             <w:r>
               <w:rPr>
@@ -1748,7 +1748,7 @@
                 <w:noProof/>
                 <w:webHidden/>
               </w:rPr>
-              <w:t>7</w:t>
+              <w:t>8</w:t>
             </w:r>
             <w:r>
               <w:rPr>
@@ -1772,13 +1772,13 @@
               <w:szCs w:val="24"/>
             </w:rPr>
           </w:pPr>
-          <w:hyperlink w:anchor="_Toc66141104" w:history="1">
+          <w:hyperlink w:anchor="_Toc66192891" w:history="1">
             <w:r>
               <w:rPr>
                 <w:rStyle w:val="Hyperlink"/>
                 <w:noProof/>
               </w:rPr>
-              <w:t>playPlayer1CardFaceDown()</w:t>
+              <w:t>moveTieCardsAside()</w:t>
             </w:r>
             <w:r>
               <w:rPr>
@@ -1799,7 +1799,7 @@
                 <w:noProof/>
                 <w:webHidden/>
               </w:rPr>
-              <w:instrText xml:space="preserve"> PAGEREF _Toc66141104 \h </w:instrText>
+              <w:instrText xml:space="preserve"> PAGEREF _Toc66192891 \h </w:instrText>
             </w:r>
             <w:r>
               <w:rPr>
@@ -1819,7 +1819,7 @@
                 <w:noProof/>
                 <w:webHidden/>
               </w:rPr>
-              <w:t>7</w:t>
+              <w:t>8</w:t>
             </w:r>
             <w:r>
               <w:rPr>
@@ -1843,13 +1843,13 @@
               <w:szCs w:val="24"/>
             </w:rPr>
           </w:pPr>
-          <w:hyperlink w:anchor="_Toc66141105" w:history="1">
+          <w:hyperlink w:anchor="_Toc66192892" w:history="1">
             <w:r>
               <w:rPr>
                 <w:rStyle w:val="Hyperlink"/>
                 <w:noProof/>
               </w:rPr>
-              <w:t>playPlayer2CardFaceDown()</w:t>
+              <w:t>playPlayer1CardFaceDown()</w:t>
             </w:r>
             <w:r>
               <w:rPr>
@@ -1870,7 +1870,7 @@
                 <w:noProof/>
                 <w:webHidden/>
               </w:rPr>
-              <w:instrText xml:space="preserve"> PAGEREF _Toc66141105 \h </w:instrText>
+              <w:instrText xml:space="preserve"> PAGEREF _Toc66192892 \h </w:instrText>
             </w:r>
             <w:r>
               <w:rPr>
@@ -1890,7 +1890,7 @@
                 <w:noProof/>
                 <w:webHidden/>
               </w:rPr>
-              <w:t>7</w:t>
+              <w:t>8</w:t>
             </w:r>
             <w:r>
               <w:rPr>
@@ -1914,13 +1914,13 @@
               <w:szCs w:val="24"/>
             </w:rPr>
           </w:pPr>
-          <w:hyperlink w:anchor="_Toc66141106" w:history="1">
+          <w:hyperlink w:anchor="_Toc66192893" w:history="1">
             <w:r>
               <w:rPr>
                 <w:rStyle w:val="Hyperlink"/>
                 <w:noProof/>
               </w:rPr>
-              <w:t>moveCardsToPlayer1WinPile()</w:t>
+              <w:t>playPlayer2CardFaceDown()</w:t>
             </w:r>
             <w:r>
               <w:rPr>
@@ -1941,7 +1941,7 @@
                 <w:noProof/>
                 <w:webHidden/>
               </w:rPr>
-              <w:instrText xml:space="preserve"> PAGEREF _Toc66141106 \h </w:instrText>
+              <w:instrText xml:space="preserve"> PAGEREF _Toc66192893 \h </w:instrText>
             </w:r>
             <w:r>
               <w:rPr>
@@ -1961,7 +1961,7 @@
                 <w:noProof/>
                 <w:webHidden/>
               </w:rPr>
-              <w:t>7</w:t>
+              <w:t>8</w:t>
             </w:r>
             <w:r>
               <w:rPr>
@@ -1985,13 +1985,13 @@
               <w:szCs w:val="24"/>
             </w:rPr>
           </w:pPr>
-          <w:hyperlink w:anchor="_Toc66141107" w:history="1">
+          <w:hyperlink w:anchor="_Toc66192894" w:history="1">
             <w:r>
               <w:rPr>
                 <w:rStyle w:val="Hyperlink"/>
                 <w:noProof/>
               </w:rPr>
-              <w:t>moveCardsToPlayer2WinPile()</w:t>
+              <w:t>moveCardsToPlayer1WinPile()</w:t>
             </w:r>
             <w:r>
               <w:rPr>
@@ -2012,7 +2012,7 @@
                 <w:noProof/>
                 <w:webHidden/>
               </w:rPr>
-              <w:instrText xml:space="preserve"> PAGEREF _Toc66141107 \h </w:instrText>
+              <w:instrText xml:space="preserve"> PAGEREF _Toc66192894 \h </w:instrText>
             </w:r>
             <w:r>
               <w:rPr>
@@ -2032,7 +2032,7 @@
                 <w:noProof/>
                 <w:webHidden/>
               </w:rPr>
-              <w:t>7</w:t>
+              <w:t>8</w:t>
             </w:r>
             <w:r>
               <w:rPr>
@@ -2056,13 +2056,13 @@
               <w:szCs w:val="24"/>
             </w:rPr>
           </w:pPr>
-          <w:hyperlink w:anchor="_Toc66141108" w:history="1">
+          <w:hyperlink w:anchor="_Toc66192895" w:history="1">
             <w:r>
               <w:rPr>
                 <w:rStyle w:val="Hyperlink"/>
                 <w:noProof/>
               </w:rPr>
-              <w:t>movePlayer1WinPileToAmmoPile()</w:t>
+              <w:t>moveCardsToPlayer2WinPile()</w:t>
             </w:r>
             <w:r>
               <w:rPr>
@@ -2083,7 +2083,7 @@
                 <w:noProof/>
                 <w:webHidden/>
               </w:rPr>
-              <w:instrText xml:space="preserve"> PAGEREF _Toc66141108 \h </w:instrText>
+              <w:instrText xml:space="preserve"> PAGEREF _Toc66192895 \h </w:instrText>
             </w:r>
             <w:r>
               <w:rPr>
@@ -2103,7 +2103,7 @@
                 <w:noProof/>
                 <w:webHidden/>
               </w:rPr>
-              <w:t>7</w:t>
+              <w:t>8</w:t>
             </w:r>
             <w:r>
               <w:rPr>
@@ -2127,12 +2127,83 @@
               <w:szCs w:val="24"/>
             </w:rPr>
           </w:pPr>
-          <w:hyperlink w:anchor="_Toc66141109" w:history="1">
+          <w:hyperlink w:anchor="_Toc66192896" w:history="1">
             <w:r>
               <w:rPr>
                 <w:rStyle w:val="Hyperlink"/>
                 <w:noProof/>
               </w:rPr>
+              <w:t>movePlayer1WinPileToAmmoPile()</w:t>
+            </w:r>
+            <w:r>
+              <w:rPr>
+                <w:noProof/>
+                <w:webHidden/>
+              </w:rPr>
+              <w:tab/>
+            </w:r>
+            <w:r>
+              <w:rPr>
+                <w:noProof/>
+                <w:webHidden/>
+              </w:rPr>
+              <w:fldChar w:fldCharType="begin"/>
+            </w:r>
+            <w:r>
+              <w:rPr>
+                <w:noProof/>
+                <w:webHidden/>
+              </w:rPr>
+              <w:instrText xml:space="preserve"> PAGEREF _Toc66192896 \h </w:instrText>
+            </w:r>
+            <w:r>
+              <w:rPr>
+                <w:noProof/>
+                <w:webHidden/>
+              </w:rPr>
+            </w:r>
+            <w:r>
+              <w:rPr>
+                <w:noProof/>
+                <w:webHidden/>
+              </w:rPr>
+              <w:fldChar w:fldCharType="separate"/>
+            </w:r>
+            <w:r>
+              <w:rPr>
+                <w:noProof/>
+                <w:webHidden/>
+              </w:rPr>
+              <w:t>8</w:t>
+            </w:r>
+            <w:r>
+              <w:rPr>
+                <w:noProof/>
+                <w:webHidden/>
+              </w:rPr>
+              <w:fldChar w:fldCharType="end"/>
+            </w:r>
+          </w:hyperlink>
+        </w:p>
+        <w:p>
+          <w:pPr>
+            <w:pStyle w:val="TOC3"/>
+            <w:tabs>
+              <w:tab w:val="right" w:leader="dot" w:pos="10790"/>
+            </w:tabs>
+            <w:rPr>
+              <w:rFonts w:eastAsiaTheme="minorEastAsia" w:cstheme="minorBidi"/>
+              <w:noProof/>
+              <w:sz w:val="24"/>
+              <w:szCs w:val="24"/>
+            </w:rPr>
+          </w:pPr>
+          <w:hyperlink w:anchor="_Toc66192897" w:history="1">
+            <w:r>
+              <w:rPr>
+                <w:rStyle w:val="Hyperlink"/>
+                <w:noProof/>
+              </w:rPr>
               <w:t>movePlayer2WinPileToAmmoPile()</w:t>
             </w:r>
             <w:r>
@@ -2154,7 +2225,7 @@
                 <w:noProof/>
                 <w:webHidden/>
               </w:rPr>
-              <w:instrText xml:space="preserve"> PAGEREF _Toc66141109 \h </w:instrText>
+              <w:instrText xml:space="preserve"> PAGEREF _Toc66192897 \h </w:instrText>
             </w:r>
             <w:r>
               <w:rPr>
@@ -2174,7 +2245,7 @@
                 <w:noProof/>
                 <w:webHidden/>
               </w:rPr>
-              <w:t>7</w:t>
+              <w:t>8</w:t>
             </w:r>
             <w:r>
               <w:rPr>
@@ -2197,7 +2268,7 @@
               <w:szCs w:val="24"/>
             </w:rPr>
           </w:pPr>
-          <w:hyperlink w:anchor="_Toc66141110" w:history="1">
+          <w:hyperlink w:anchor="_Toc66192898" w:history="1">
             <w:r>
               <w:rPr>
                 <w:rStyle w:val="Hyperlink"/>
@@ -2224,7 +2295,7 @@
                 <w:noProof/>
                 <w:webHidden/>
               </w:rPr>
-              <w:instrText xml:space="preserve"> PAGEREF _Toc66141110 \h </w:instrText>
+              <w:instrText xml:space="preserve"> PAGEREF _Toc66192898 \h </w:instrText>
             </w:r>
             <w:r>
               <w:rPr>
@@ -2244,7 +2315,859 @@
                 <w:noProof/>
                 <w:webHidden/>
               </w:rPr>
-              <w:t>8</w:t>
+              <w:t>9</w:t>
+            </w:r>
+            <w:r>
+              <w:rPr>
+                <w:noProof/>
+                <w:webHidden/>
+              </w:rPr>
+              <w:fldChar w:fldCharType="end"/>
+            </w:r>
+          </w:hyperlink>
+        </w:p>
+        <w:p>
+          <w:pPr>
+            <w:pStyle w:val="TOC3"/>
+            <w:tabs>
+              <w:tab w:val="right" w:leader="dot" w:pos="10790"/>
+            </w:tabs>
+            <w:rPr>
+              <w:rFonts w:eastAsiaTheme="minorEastAsia" w:cstheme="minorBidi"/>
+              <w:noProof/>
+              <w:sz w:val="24"/>
+              <w:szCs w:val="24"/>
+            </w:rPr>
+          </w:pPr>
+          <w:hyperlink w:anchor="_Toc66192899" w:history="1">
+            <w:r>
+              <w:rPr>
+                <w:rStyle w:val="Hyperlink"/>
+                <w:noProof/>
+              </w:rPr>
+              <w:t>shuffleSound</w:t>
+            </w:r>
+            <w:r>
+              <w:rPr>
+                <w:noProof/>
+                <w:webHidden/>
+              </w:rPr>
+              <w:tab/>
+            </w:r>
+            <w:r>
+              <w:rPr>
+                <w:noProof/>
+                <w:webHidden/>
+              </w:rPr>
+              <w:fldChar w:fldCharType="begin"/>
+            </w:r>
+            <w:r>
+              <w:rPr>
+                <w:noProof/>
+                <w:webHidden/>
+              </w:rPr>
+              <w:instrText xml:space="preserve"> PAGEREF _Toc66192899 \h </w:instrText>
+            </w:r>
+            <w:r>
+              <w:rPr>
+                <w:noProof/>
+                <w:webHidden/>
+              </w:rPr>
+            </w:r>
+            <w:r>
+              <w:rPr>
+                <w:noProof/>
+                <w:webHidden/>
+              </w:rPr>
+              <w:fldChar w:fldCharType="separate"/>
+            </w:r>
+            <w:r>
+              <w:rPr>
+                <w:noProof/>
+                <w:webHidden/>
+              </w:rPr>
+              <w:t>9</w:t>
+            </w:r>
+            <w:r>
+              <w:rPr>
+                <w:noProof/>
+                <w:webHidden/>
+              </w:rPr>
+              <w:fldChar w:fldCharType="end"/>
+            </w:r>
+          </w:hyperlink>
+        </w:p>
+        <w:p>
+          <w:pPr>
+            <w:pStyle w:val="TOC3"/>
+            <w:tabs>
+              <w:tab w:val="right" w:leader="dot" w:pos="10790"/>
+            </w:tabs>
+            <w:rPr>
+              <w:rFonts w:eastAsiaTheme="minorEastAsia" w:cstheme="minorBidi"/>
+              <w:noProof/>
+              <w:sz w:val="24"/>
+              <w:szCs w:val="24"/>
+            </w:rPr>
+          </w:pPr>
+          <w:hyperlink w:anchor="_Toc66192900" w:history="1">
+            <w:r>
+              <w:rPr>
+                <w:rStyle w:val="Hyperlink"/>
+                <w:noProof/>
+              </w:rPr>
+              <w:t>playApplause</w:t>
+            </w:r>
+            <w:r>
+              <w:rPr>
+                <w:noProof/>
+                <w:webHidden/>
+              </w:rPr>
+              <w:tab/>
+            </w:r>
+            <w:r>
+              <w:rPr>
+                <w:noProof/>
+                <w:webHidden/>
+              </w:rPr>
+              <w:fldChar w:fldCharType="begin"/>
+            </w:r>
+            <w:r>
+              <w:rPr>
+                <w:noProof/>
+                <w:webHidden/>
+              </w:rPr>
+              <w:instrText xml:space="preserve"> PAGEREF _Toc66192900 \h </w:instrText>
+            </w:r>
+            <w:r>
+              <w:rPr>
+                <w:noProof/>
+                <w:webHidden/>
+              </w:rPr>
+            </w:r>
+            <w:r>
+              <w:rPr>
+                <w:noProof/>
+                <w:webHidden/>
+              </w:rPr>
+              <w:fldChar w:fldCharType="separate"/>
+            </w:r>
+            <w:r>
+              <w:rPr>
+                <w:noProof/>
+                <w:webHidden/>
+              </w:rPr>
+              <w:t>9</w:t>
+            </w:r>
+            <w:r>
+              <w:rPr>
+                <w:noProof/>
+                <w:webHidden/>
+              </w:rPr>
+              <w:fldChar w:fldCharType="end"/>
+            </w:r>
+          </w:hyperlink>
+        </w:p>
+        <w:p>
+          <w:pPr>
+            <w:pStyle w:val="TOC3"/>
+            <w:tabs>
+              <w:tab w:val="right" w:leader="dot" w:pos="10790"/>
+            </w:tabs>
+            <w:rPr>
+              <w:rFonts w:eastAsiaTheme="minorEastAsia" w:cstheme="minorBidi"/>
+              <w:noProof/>
+              <w:sz w:val="24"/>
+              <w:szCs w:val="24"/>
+            </w:rPr>
+          </w:pPr>
+          <w:hyperlink w:anchor="_Toc66192901" w:history="1">
+            <w:r>
+              <w:rPr>
+                <w:rStyle w:val="Hyperlink"/>
+                <w:noProof/>
+              </w:rPr>
+              <w:t>playStartupSound</w:t>
+            </w:r>
+            <w:r>
+              <w:rPr>
+                <w:noProof/>
+                <w:webHidden/>
+              </w:rPr>
+              <w:tab/>
+            </w:r>
+            <w:r>
+              <w:rPr>
+                <w:noProof/>
+                <w:webHidden/>
+              </w:rPr>
+              <w:fldChar w:fldCharType="begin"/>
+            </w:r>
+            <w:r>
+              <w:rPr>
+                <w:noProof/>
+                <w:webHidden/>
+              </w:rPr>
+              <w:instrText xml:space="preserve"> PAGEREF _Toc66192901 \h </w:instrText>
+            </w:r>
+            <w:r>
+              <w:rPr>
+                <w:noProof/>
+                <w:webHidden/>
+              </w:rPr>
+            </w:r>
+            <w:r>
+              <w:rPr>
+                <w:noProof/>
+                <w:webHidden/>
+              </w:rPr>
+              <w:fldChar w:fldCharType="separate"/>
+            </w:r>
+            <w:r>
+              <w:rPr>
+                <w:noProof/>
+                <w:webHidden/>
+              </w:rPr>
+              <w:t>9</w:t>
+            </w:r>
+            <w:r>
+              <w:rPr>
+                <w:noProof/>
+                <w:webHidden/>
+              </w:rPr>
+              <w:fldChar w:fldCharType="end"/>
+            </w:r>
+          </w:hyperlink>
+        </w:p>
+        <w:p>
+          <w:pPr>
+            <w:pStyle w:val="TOC3"/>
+            <w:tabs>
+              <w:tab w:val="right" w:leader="dot" w:pos="10790"/>
+            </w:tabs>
+            <w:rPr>
+              <w:rFonts w:eastAsiaTheme="minorEastAsia" w:cstheme="minorBidi"/>
+              <w:noProof/>
+              <w:sz w:val="24"/>
+              <w:szCs w:val="24"/>
+            </w:rPr>
+          </w:pPr>
+          <w:hyperlink w:anchor="_Toc66192902" w:history="1">
+            <w:r>
+              <w:rPr>
+                <w:rStyle w:val="Hyperlink"/>
+                <w:noProof/>
+              </w:rPr>
+              <w:t>playStartupSound2</w:t>
+            </w:r>
+            <w:r>
+              <w:rPr>
+                <w:noProof/>
+                <w:webHidden/>
+              </w:rPr>
+              <w:tab/>
+            </w:r>
+            <w:r>
+              <w:rPr>
+                <w:noProof/>
+                <w:webHidden/>
+              </w:rPr>
+              <w:fldChar w:fldCharType="begin"/>
+            </w:r>
+            <w:r>
+              <w:rPr>
+                <w:noProof/>
+                <w:webHidden/>
+              </w:rPr>
+              <w:instrText xml:space="preserve"> PAGEREF _Toc66192902 \h </w:instrText>
+            </w:r>
+            <w:r>
+              <w:rPr>
+                <w:noProof/>
+                <w:webHidden/>
+              </w:rPr>
+            </w:r>
+            <w:r>
+              <w:rPr>
+                <w:noProof/>
+                <w:webHidden/>
+              </w:rPr>
+              <w:fldChar w:fldCharType="separate"/>
+            </w:r>
+            <w:r>
+              <w:rPr>
+                <w:noProof/>
+                <w:webHidden/>
+              </w:rPr>
+              <w:t>9</w:t>
+            </w:r>
+            <w:r>
+              <w:rPr>
+                <w:noProof/>
+                <w:webHidden/>
+              </w:rPr>
+              <w:fldChar w:fldCharType="end"/>
+            </w:r>
+          </w:hyperlink>
+        </w:p>
+        <w:p>
+          <w:pPr>
+            <w:pStyle w:val="TOC3"/>
+            <w:tabs>
+              <w:tab w:val="right" w:leader="dot" w:pos="10790"/>
+            </w:tabs>
+            <w:rPr>
+              <w:rFonts w:eastAsiaTheme="minorEastAsia" w:cstheme="minorBidi"/>
+              <w:noProof/>
+              <w:sz w:val="24"/>
+              <w:szCs w:val="24"/>
+            </w:rPr>
+          </w:pPr>
+          <w:hyperlink w:anchor="_Toc66192903" w:history="1">
+            <w:r>
+              <w:rPr>
+                <w:rStyle w:val="Hyperlink"/>
+                <w:noProof/>
+              </w:rPr>
+              <w:t>playClearTheBoardSound</w:t>
+            </w:r>
+            <w:r>
+              <w:rPr>
+                <w:noProof/>
+                <w:webHidden/>
+              </w:rPr>
+              <w:tab/>
+            </w:r>
+            <w:r>
+              <w:rPr>
+                <w:noProof/>
+                <w:webHidden/>
+              </w:rPr>
+              <w:fldChar w:fldCharType="begin"/>
+            </w:r>
+            <w:r>
+              <w:rPr>
+                <w:noProof/>
+                <w:webHidden/>
+              </w:rPr>
+              <w:instrText xml:space="preserve"> PAGEREF _Toc66192903 \h </w:instrText>
+            </w:r>
+            <w:r>
+              <w:rPr>
+                <w:noProof/>
+                <w:webHidden/>
+              </w:rPr>
+            </w:r>
+            <w:r>
+              <w:rPr>
+                <w:noProof/>
+                <w:webHidden/>
+              </w:rPr>
+              <w:fldChar w:fldCharType="separate"/>
+            </w:r>
+            <w:r>
+              <w:rPr>
+                <w:noProof/>
+                <w:webHidden/>
+              </w:rPr>
+              <w:t>9</w:t>
+            </w:r>
+            <w:r>
+              <w:rPr>
+                <w:noProof/>
+                <w:webHidden/>
+              </w:rPr>
+              <w:fldChar w:fldCharType="end"/>
+            </w:r>
+          </w:hyperlink>
+        </w:p>
+        <w:p>
+          <w:pPr>
+            <w:pStyle w:val="TOC3"/>
+            <w:tabs>
+              <w:tab w:val="right" w:leader="dot" w:pos="10790"/>
+            </w:tabs>
+            <w:rPr>
+              <w:rFonts w:eastAsiaTheme="minorEastAsia" w:cstheme="minorBidi"/>
+              <w:noProof/>
+              <w:sz w:val="24"/>
+              <w:szCs w:val="24"/>
+            </w:rPr>
+          </w:pPr>
+          <w:hyperlink w:anchor="_Toc66192904" w:history="1">
+            <w:r>
+              <w:rPr>
+                <w:rStyle w:val="Hyperlink"/>
+                <w:noProof/>
+              </w:rPr>
+              <w:t>playCowbellSound</w:t>
+            </w:r>
+            <w:r>
+              <w:rPr>
+                <w:noProof/>
+                <w:webHidden/>
+              </w:rPr>
+              <w:tab/>
+            </w:r>
+            <w:r>
+              <w:rPr>
+                <w:noProof/>
+                <w:webHidden/>
+              </w:rPr>
+              <w:fldChar w:fldCharType="begin"/>
+            </w:r>
+            <w:r>
+              <w:rPr>
+                <w:noProof/>
+                <w:webHidden/>
+              </w:rPr>
+              <w:instrText xml:space="preserve"> PAGEREF _Toc66192904 \h </w:instrText>
+            </w:r>
+            <w:r>
+              <w:rPr>
+                <w:noProof/>
+                <w:webHidden/>
+              </w:rPr>
+            </w:r>
+            <w:r>
+              <w:rPr>
+                <w:noProof/>
+                <w:webHidden/>
+              </w:rPr>
+              <w:fldChar w:fldCharType="separate"/>
+            </w:r>
+            <w:r>
+              <w:rPr>
+                <w:noProof/>
+                <w:webHidden/>
+              </w:rPr>
+              <w:t>9</w:t>
+            </w:r>
+            <w:r>
+              <w:rPr>
+                <w:noProof/>
+                <w:webHidden/>
+              </w:rPr>
+              <w:fldChar w:fldCharType="end"/>
+            </w:r>
+          </w:hyperlink>
+        </w:p>
+        <w:p>
+          <w:pPr>
+            <w:pStyle w:val="TOC3"/>
+            <w:tabs>
+              <w:tab w:val="right" w:leader="dot" w:pos="10790"/>
+            </w:tabs>
+            <w:rPr>
+              <w:rFonts w:eastAsiaTheme="minorEastAsia" w:cstheme="minorBidi"/>
+              <w:noProof/>
+              <w:sz w:val="24"/>
+              <w:szCs w:val="24"/>
+            </w:rPr>
+          </w:pPr>
+          <w:hyperlink w:anchor="_Toc66192905" w:history="1">
+            <w:r>
+              <w:rPr>
+                <w:rStyle w:val="Hyperlink"/>
+                <w:noProof/>
+              </w:rPr>
+              <w:t>playEnthusiasticApplauseSound</w:t>
+            </w:r>
+            <w:r>
+              <w:rPr>
+                <w:noProof/>
+                <w:webHidden/>
+              </w:rPr>
+              <w:tab/>
+            </w:r>
+            <w:r>
+              <w:rPr>
+                <w:noProof/>
+                <w:webHidden/>
+              </w:rPr>
+              <w:fldChar w:fldCharType="begin"/>
+            </w:r>
+            <w:r>
+              <w:rPr>
+                <w:noProof/>
+                <w:webHidden/>
+              </w:rPr>
+              <w:instrText xml:space="preserve"> PAGEREF _Toc66192905 \h </w:instrText>
+            </w:r>
+            <w:r>
+              <w:rPr>
+                <w:noProof/>
+                <w:webHidden/>
+              </w:rPr>
+            </w:r>
+            <w:r>
+              <w:rPr>
+                <w:noProof/>
+                <w:webHidden/>
+              </w:rPr>
+              <w:fldChar w:fldCharType="separate"/>
+            </w:r>
+            <w:r>
+              <w:rPr>
+                <w:noProof/>
+                <w:webHidden/>
+              </w:rPr>
+              <w:t>9</w:t>
+            </w:r>
+            <w:r>
+              <w:rPr>
+                <w:noProof/>
+                <w:webHidden/>
+              </w:rPr>
+              <w:fldChar w:fldCharType="end"/>
+            </w:r>
+          </w:hyperlink>
+        </w:p>
+        <w:p>
+          <w:pPr>
+            <w:pStyle w:val="TOC3"/>
+            <w:tabs>
+              <w:tab w:val="right" w:leader="dot" w:pos="10790"/>
+            </w:tabs>
+            <w:rPr>
+              <w:rFonts w:eastAsiaTheme="minorEastAsia" w:cstheme="minorBidi"/>
+              <w:noProof/>
+              <w:sz w:val="24"/>
+              <w:szCs w:val="24"/>
+            </w:rPr>
+          </w:pPr>
+          <w:hyperlink w:anchor="_Toc66192906" w:history="1">
+            <w:r>
+              <w:rPr>
+                <w:rStyle w:val="Hyperlink"/>
+                <w:noProof/>
+              </w:rPr>
+              <w:t>playQuitSound</w:t>
+            </w:r>
+            <w:r>
+              <w:rPr>
+                <w:noProof/>
+                <w:webHidden/>
+              </w:rPr>
+              <w:tab/>
+            </w:r>
+            <w:r>
+              <w:rPr>
+                <w:noProof/>
+                <w:webHidden/>
+              </w:rPr>
+              <w:fldChar w:fldCharType="begin"/>
+            </w:r>
+            <w:r>
+              <w:rPr>
+                <w:noProof/>
+                <w:webHidden/>
+              </w:rPr>
+              <w:instrText xml:space="preserve"> PAGEREF _Toc66192906 \h </w:instrText>
+            </w:r>
+            <w:r>
+              <w:rPr>
+                <w:noProof/>
+                <w:webHidden/>
+              </w:rPr>
+            </w:r>
+            <w:r>
+              <w:rPr>
+                <w:noProof/>
+                <w:webHidden/>
+              </w:rPr>
+              <w:fldChar w:fldCharType="separate"/>
+            </w:r>
+            <w:r>
+              <w:rPr>
+                <w:noProof/>
+                <w:webHidden/>
+              </w:rPr>
+              <w:t>10</w:t>
+            </w:r>
+            <w:r>
+              <w:rPr>
+                <w:noProof/>
+                <w:webHidden/>
+              </w:rPr>
+              <w:fldChar w:fldCharType="end"/>
+            </w:r>
+          </w:hyperlink>
+        </w:p>
+        <w:p>
+          <w:pPr>
+            <w:pStyle w:val="TOC3"/>
+            <w:tabs>
+              <w:tab w:val="right" w:leader="dot" w:pos="10790"/>
+            </w:tabs>
+            <w:rPr>
+              <w:rFonts w:eastAsiaTheme="minorEastAsia" w:cstheme="minorBidi"/>
+              <w:noProof/>
+              <w:sz w:val="24"/>
+              <w:szCs w:val="24"/>
+            </w:rPr>
+          </w:pPr>
+          <w:hyperlink w:anchor="_Toc66192907" w:history="1">
+            <w:r>
+              <w:rPr>
+                <w:rStyle w:val="Hyperlink"/>
+                <w:noProof/>
+              </w:rPr>
+              <w:t>playStartGameSound</w:t>
+            </w:r>
+            <w:r>
+              <w:rPr>
+                <w:noProof/>
+                <w:webHidden/>
+              </w:rPr>
+              <w:tab/>
+            </w:r>
+            <w:r>
+              <w:rPr>
+                <w:noProof/>
+                <w:webHidden/>
+              </w:rPr>
+              <w:fldChar w:fldCharType="begin"/>
+            </w:r>
+            <w:r>
+              <w:rPr>
+                <w:noProof/>
+                <w:webHidden/>
+              </w:rPr>
+              <w:instrText xml:space="preserve"> PAGEREF _Toc66192907 \h </w:instrText>
+            </w:r>
+            <w:r>
+              <w:rPr>
+                <w:noProof/>
+                <w:webHidden/>
+              </w:rPr>
+            </w:r>
+            <w:r>
+              <w:rPr>
+                <w:noProof/>
+                <w:webHidden/>
+              </w:rPr>
+              <w:fldChar w:fldCharType="separate"/>
+            </w:r>
+            <w:r>
+              <w:rPr>
+                <w:noProof/>
+                <w:webHidden/>
+              </w:rPr>
+              <w:t>10</w:t>
+            </w:r>
+            <w:r>
+              <w:rPr>
+                <w:noProof/>
+                <w:webHidden/>
+              </w:rPr>
+              <w:fldChar w:fldCharType="end"/>
+            </w:r>
+          </w:hyperlink>
+        </w:p>
+        <w:p>
+          <w:pPr>
+            <w:pStyle w:val="TOC3"/>
+            <w:tabs>
+              <w:tab w:val="right" w:leader="dot" w:pos="10790"/>
+            </w:tabs>
+            <w:rPr>
+              <w:rFonts w:eastAsiaTheme="minorEastAsia" w:cstheme="minorBidi"/>
+              <w:noProof/>
+              <w:sz w:val="24"/>
+              <w:szCs w:val="24"/>
+            </w:rPr>
+          </w:pPr>
+          <w:hyperlink w:anchor="_Toc66192908" w:history="1">
+            <w:r>
+              <w:rPr>
+                <w:rStyle w:val="Hyperlink"/>
+                <w:noProof/>
+              </w:rPr>
+              <w:t>playSwish1Sound</w:t>
+            </w:r>
+            <w:r>
+              <w:rPr>
+                <w:noProof/>
+                <w:webHidden/>
+              </w:rPr>
+              <w:tab/>
+            </w:r>
+            <w:r>
+              <w:rPr>
+                <w:noProof/>
+                <w:webHidden/>
+              </w:rPr>
+              <w:fldChar w:fldCharType="begin"/>
+            </w:r>
+            <w:r>
+              <w:rPr>
+                <w:noProof/>
+                <w:webHidden/>
+              </w:rPr>
+              <w:instrText xml:space="preserve"> PAGEREF _Toc66192908 \h </w:instrText>
+            </w:r>
+            <w:r>
+              <w:rPr>
+                <w:noProof/>
+                <w:webHidden/>
+              </w:rPr>
+            </w:r>
+            <w:r>
+              <w:rPr>
+                <w:noProof/>
+                <w:webHidden/>
+              </w:rPr>
+              <w:fldChar w:fldCharType="separate"/>
+            </w:r>
+            <w:r>
+              <w:rPr>
+                <w:noProof/>
+                <w:webHidden/>
+              </w:rPr>
+              <w:t>10</w:t>
+            </w:r>
+            <w:r>
+              <w:rPr>
+                <w:noProof/>
+                <w:webHidden/>
+              </w:rPr>
+              <w:fldChar w:fldCharType="end"/>
+            </w:r>
+          </w:hyperlink>
+        </w:p>
+        <w:p>
+          <w:pPr>
+            <w:pStyle w:val="TOC3"/>
+            <w:tabs>
+              <w:tab w:val="right" w:leader="dot" w:pos="10790"/>
+            </w:tabs>
+            <w:rPr>
+              <w:rFonts w:eastAsiaTheme="minorEastAsia" w:cstheme="minorBidi"/>
+              <w:noProof/>
+              <w:sz w:val="24"/>
+              <w:szCs w:val="24"/>
+            </w:rPr>
+          </w:pPr>
+          <w:hyperlink w:anchor="_Toc66192909" w:history="1">
+            <w:r>
+              <w:rPr>
+                <w:rStyle w:val="Hyperlink"/>
+                <w:noProof/>
+              </w:rPr>
+              <w:t>playSwish2Sound</w:t>
+            </w:r>
+            <w:r>
+              <w:rPr>
+                <w:noProof/>
+                <w:webHidden/>
+              </w:rPr>
+              <w:tab/>
+            </w:r>
+            <w:r>
+              <w:rPr>
+                <w:noProof/>
+                <w:webHidden/>
+              </w:rPr>
+              <w:fldChar w:fldCharType="begin"/>
+            </w:r>
+            <w:r>
+              <w:rPr>
+                <w:noProof/>
+                <w:webHidden/>
+              </w:rPr>
+              <w:instrText xml:space="preserve"> PAGEREF _Toc66192909 \h </w:instrText>
+            </w:r>
+            <w:r>
+              <w:rPr>
+                <w:noProof/>
+                <w:webHidden/>
+              </w:rPr>
+            </w:r>
+            <w:r>
+              <w:rPr>
+                <w:noProof/>
+                <w:webHidden/>
+              </w:rPr>
+              <w:fldChar w:fldCharType="separate"/>
+            </w:r>
+            <w:r>
+              <w:rPr>
+                <w:noProof/>
+                <w:webHidden/>
+              </w:rPr>
+              <w:t>10</w:t>
+            </w:r>
+            <w:r>
+              <w:rPr>
+                <w:noProof/>
+                <w:webHidden/>
+              </w:rPr>
+              <w:fldChar w:fldCharType="end"/>
+            </w:r>
+          </w:hyperlink>
+        </w:p>
+        <w:p>
+          <w:pPr>
+            <w:pStyle w:val="TOC3"/>
+            <w:tabs>
+              <w:tab w:val="right" w:leader="dot" w:pos="10790"/>
+            </w:tabs>
+            <w:rPr>
+              <w:rFonts w:eastAsiaTheme="minorEastAsia" w:cstheme="minorBidi"/>
+              <w:noProof/>
+              <w:sz w:val="24"/>
+              <w:szCs w:val="24"/>
+            </w:rPr>
+          </w:pPr>
+          <w:hyperlink w:anchor="_Toc66192910" w:history="1">
+            <w:r>
+              <w:rPr>
+                <w:rStyle w:val="Hyperlink"/>
+                <w:noProof/>
+              </w:rPr>
+              <w:t>playSoSadSound</w:t>
+            </w:r>
+            <w:r>
+              <w:rPr>
+                <w:noProof/>
+                <w:webHidden/>
+              </w:rPr>
+              <w:tab/>
+            </w:r>
+            <w:r>
+              <w:rPr>
+                <w:noProof/>
+                <w:webHidden/>
+              </w:rPr>
+              <w:fldChar w:fldCharType="begin"/>
+            </w:r>
+            <w:r>
+              <w:rPr>
+                <w:noProof/>
+                <w:webHidden/>
+              </w:rPr>
+              <w:instrText xml:space="preserve"> PAGEREF _Toc66192910 \h </w:instrText>
+            </w:r>
+            <w:r>
+              <w:rPr>
+                <w:noProof/>
+                <w:webHidden/>
+              </w:rPr>
+            </w:r>
+            <w:r>
+              <w:rPr>
+                <w:noProof/>
+                <w:webHidden/>
+              </w:rPr>
+              <w:fldChar w:fldCharType="separate"/>
+            </w:r>
+            <w:r>
+              <w:rPr>
+                <w:noProof/>
+                <w:webHidden/>
+              </w:rPr>
+              <w:t>10</w:t>
             </w:r>
             <w:r>
               <w:rPr>
@@ -2267,7 +3190,7 @@
               <w:szCs w:val="24"/>
             </w:rPr>
           </w:pPr>
-          <w:hyperlink w:anchor="_Toc66141111" w:history="1">
+          <w:hyperlink w:anchor="_Toc66192911" w:history="1">
             <w:r>
               <w:rPr>
                 <w:rStyle w:val="Hyperlink"/>
@@ -2294,7 +3217,7 @@
                 <w:noProof/>
                 <w:webHidden/>
               </w:rPr>
-              <w:instrText xml:space="preserve"> PAGEREF _Toc66141111 \h </w:instrText>
+              <w:instrText xml:space="preserve"> PAGEREF _Toc66192911 \h </w:instrText>
             </w:r>
             <w:r>
               <w:rPr>
@@ -2314,7 +3237,7 @@
                 <w:noProof/>
                 <w:webHidden/>
               </w:rPr>
-              <w:t>9</w:t>
+              <w:t>11</w:t>
             </w:r>
             <w:r>
               <w:rPr>
@@ -2347,7 +3270,7 @@
       <w:pPr>
         <w:pStyle w:val="Heading2"/>
       </w:pPr>
-      <w:bookmarkStart w:id="0" w:name="_Toc66141080"/>
+      <w:bookmarkStart w:id="0" w:name="_Toc66192867"/>
       <w:r>
         <w:t>Summary</w:t>
       </w:r>
@@ -2363,7 +3286,7 @@
       <w:pPr>
         <w:pStyle w:val="Heading2"/>
       </w:pPr>
-      <w:bookmarkStart w:id="1" w:name="_Toc66141081"/>
+      <w:bookmarkStart w:id="1" w:name="_Toc66192868"/>
       <w:r>
         <w:t>Rules for the card game War</w:t>
       </w:r>
@@ -2399,7 +3322,7 @@
       <w:pPr>
         <w:pStyle w:val="Heading3"/>
       </w:pPr>
-      <w:bookmarkStart w:id="2" w:name="_Toc66141082"/>
+      <w:bookmarkStart w:id="2" w:name="_Toc66192869"/>
       <w:r>
         <w:t>THE DEAL</w:t>
       </w:r>
@@ -2415,7 +3338,7 @@
       <w:pPr>
         <w:pStyle w:val="Heading3"/>
       </w:pPr>
-      <w:bookmarkStart w:id="3" w:name="_Toc66141083"/>
+      <w:bookmarkStart w:id="3" w:name="_Toc66192870"/>
       <w:r>
         <w:t>THE PLAY</w:t>
       </w:r>
@@ -2436,7 +3359,7 @@
       <w:pPr>
         <w:pStyle w:val="Heading3"/>
       </w:pPr>
-      <w:bookmarkStart w:id="4" w:name="_Toc66141084"/>
+      <w:bookmarkStart w:id="4" w:name="_Toc66192871"/>
       <w:r>
         <w:t>HOW TO KEEP SCORE</w:t>
       </w:r>
@@ -2464,7 +3387,7 @@
       <w:pPr>
         <w:pStyle w:val="Heading2"/>
       </w:pPr>
-      <w:bookmarkStart w:id="5" w:name="_Toc66141085"/>
+      <w:bookmarkStart w:id="5" w:name="_Toc66192872"/>
       <w:r>
         <w:lastRenderedPageBreak/>
         <w:t>Pseudocode Game Flow</w:t>
@@ -3015,7 +3938,7 @@
       <w:pPr>
         <w:pStyle w:val="Heading2"/>
       </w:pPr>
-      <w:bookmarkStart w:id="6" w:name="_Toc66141086"/>
+      <w:bookmarkStart w:id="6" w:name="_Toc66192873"/>
       <w:r>
         <w:lastRenderedPageBreak/>
         <w:t>Functions</w:t>
@@ -3023,7 +3946,7 @@
       <w:bookmarkEnd w:id="6"/>
     </w:p>
     <w:p>
-      <w:bookmarkStart w:id="7" w:name="_Toc66141087"/>
+      <w:bookmarkStart w:id="7" w:name="_Toc66192874"/>
       <w:proofErr w:type="spellStart"/>
       <w:proofErr w:type="gramStart"/>
       <w:r>
@@ -3079,7 +4002,7 @@
     </w:p>
     <w:p/>
     <w:p>
-      <w:bookmarkStart w:id="8" w:name="_Toc66141088"/>
+      <w:bookmarkStart w:id="8" w:name="_Toc66192875"/>
       <w:proofErr w:type="spellStart"/>
       <w:proofErr w:type="gramStart"/>
       <w:r>
@@ -3135,7 +4058,7 @@
     </w:p>
     <w:p/>
     <w:p>
-      <w:bookmarkStart w:id="9" w:name="_Toc66141089"/>
+      <w:bookmarkStart w:id="9" w:name="_Toc66192876"/>
       <w:proofErr w:type="spellStart"/>
       <w:proofErr w:type="gramStart"/>
       <w:r>
@@ -3191,6 +4114,7 @@
     </w:p>
     <w:p/>
     <w:p>
+      <w:bookmarkStart w:id="10" w:name="_Toc66192877"/>
       <w:proofErr w:type="spellStart"/>
       <w:proofErr w:type="gramStart"/>
       <w:r>
@@ -3213,6 +4137,7 @@
         </w:rPr>
         <w:t>)</w:t>
       </w:r>
+      <w:bookmarkEnd w:id="10"/>
       <w:r>
         <w:t xml:space="preserve"> {</w:t>
       </w:r>
@@ -3245,7 +4170,7 @@
     </w:p>
     <w:p/>
     <w:p>
-      <w:bookmarkStart w:id="10" w:name="_Toc66141090"/>
+      <w:bookmarkStart w:id="11" w:name="_Toc66192878"/>
       <w:r>
         <w:rPr>
           <w:rStyle w:val="Heading3Char"/>
@@ -3266,7 +4191,7 @@
         </w:rPr>
         <w:t>)</w:t>
       </w:r>
-      <w:bookmarkEnd w:id="10"/>
+      <w:bookmarkEnd w:id="11"/>
       <w:r>
         <w:t xml:space="preserve"> {</w:t>
       </w:r>
@@ -3299,7 +4224,7 @@
     </w:p>
     <w:p/>
     <w:p>
-      <w:bookmarkStart w:id="11" w:name="_Toc66141091"/>
+      <w:bookmarkStart w:id="12" w:name="_Toc66192879"/>
       <w:r>
         <w:rPr>
           <w:rStyle w:val="Heading3Char"/>
@@ -3320,7 +4245,7 @@
         </w:rPr>
         <w:t>)</w:t>
       </w:r>
-      <w:bookmarkEnd w:id="11"/>
+      <w:bookmarkEnd w:id="12"/>
       <w:r>
         <w:t xml:space="preserve"> {</w:t>
       </w:r>
@@ -3353,7 +4278,7 @@
     </w:p>
     <w:p/>
     <w:p>
-      <w:bookmarkStart w:id="12" w:name="_Toc66141092"/>
+      <w:bookmarkStart w:id="13" w:name="_Toc66192880"/>
       <w:r>
         <w:rPr>
           <w:rStyle w:val="Heading3Char"/>
@@ -3374,7 +4299,7 @@
         </w:rPr>
         <w:t>)</w:t>
       </w:r>
-      <w:bookmarkEnd w:id="12"/>
+      <w:bookmarkEnd w:id="13"/>
       <w:r>
         <w:t xml:space="preserve"> {</w:t>
       </w:r>
@@ -3415,7 +4340,7 @@
     </w:p>
     <w:p/>
     <w:p>
-      <w:bookmarkStart w:id="13" w:name="_Toc66141093"/>
+      <w:bookmarkStart w:id="14" w:name="_Toc66192881"/>
       <w:r>
         <w:rPr>
           <w:rStyle w:val="Heading3Char"/>
@@ -3436,7 +4361,7 @@
         </w:rPr>
         <w:t>)</w:t>
       </w:r>
-      <w:bookmarkEnd w:id="13"/>
+      <w:bookmarkEnd w:id="14"/>
       <w:r>
         <w:t xml:space="preserve"> {</w:t>
       </w:r>
@@ -3469,7 +4394,7 @@
     </w:p>
     <w:p/>
     <w:p>
-      <w:bookmarkStart w:id="14" w:name="_Toc66141094"/>
+      <w:bookmarkStart w:id="15" w:name="_Toc66192882"/>
       <w:r>
         <w:rPr>
           <w:rStyle w:val="Heading3Char"/>
@@ -3490,7 +4415,7 @@
         </w:rPr>
         <w:t>)</w:t>
       </w:r>
-      <w:bookmarkEnd w:id="14"/>
+      <w:bookmarkEnd w:id="15"/>
       <w:r>
         <w:t xml:space="preserve"> {</w:t>
       </w:r>
@@ -3523,7 +4448,7 @@
     </w:p>
     <w:p/>
     <w:p>
-      <w:bookmarkStart w:id="15" w:name="_Toc66141095"/>
+      <w:bookmarkStart w:id="16" w:name="_Toc66192883"/>
       <w:r>
         <w:rPr>
           <w:rStyle w:val="Heading3Char"/>
@@ -3544,7 +4469,7 @@
         </w:rPr>
         <w:t>)</w:t>
       </w:r>
-      <w:bookmarkEnd w:id="15"/>
+      <w:bookmarkEnd w:id="16"/>
       <w:r>
         <w:t xml:space="preserve"> {</w:t>
       </w:r>
@@ -3577,7 +4502,7 @@
     </w:p>
     <w:p/>
     <w:p>
-      <w:bookmarkStart w:id="16" w:name="_Toc66141096"/>
+      <w:bookmarkStart w:id="17" w:name="_Toc66192884"/>
       <w:r>
         <w:rPr>
           <w:rStyle w:val="Heading3Char"/>
@@ -3598,7 +4523,7 @@
         </w:rPr>
         <w:t>)</w:t>
       </w:r>
-      <w:bookmarkEnd w:id="16"/>
+      <w:bookmarkEnd w:id="17"/>
       <w:r>
         <w:t xml:space="preserve"> {</w:t>
       </w:r>
@@ -3631,7 +4556,7 @@
     </w:p>
     <w:p/>
     <w:p>
-      <w:bookmarkStart w:id="17" w:name="_Toc66141097"/>
+      <w:bookmarkStart w:id="18" w:name="_Toc66192885"/>
       <w:r>
         <w:rPr>
           <w:rStyle w:val="Heading3Char"/>
@@ -3652,7 +4577,7 @@
         </w:rPr>
         <w:t>)</w:t>
       </w:r>
-      <w:bookmarkEnd w:id="17"/>
+      <w:bookmarkEnd w:id="18"/>
       <w:r>
         <w:t xml:space="preserve"> {</w:t>
       </w:r>
@@ -3685,7 +4610,7 @@
     </w:p>
     <w:p/>
     <w:p>
-      <w:bookmarkStart w:id="18" w:name="_Toc66141098"/>
+      <w:bookmarkStart w:id="19" w:name="_Toc66192886"/>
       <w:r>
         <w:rPr>
           <w:rStyle w:val="Heading3Char"/>
@@ -3707,7 +4632,7 @@
         </w:rPr>
         <w:t>)</w:t>
       </w:r>
-      <w:bookmarkEnd w:id="18"/>
+      <w:bookmarkEnd w:id="19"/>
       <w:r>
         <w:t xml:space="preserve"> {</w:t>
       </w:r>
@@ -3740,7 +4665,7 @@
     </w:p>
     <w:p/>
     <w:p>
-      <w:bookmarkStart w:id="19" w:name="_Toc66141099"/>
+      <w:bookmarkStart w:id="20" w:name="_Toc66192887"/>
       <w:r>
         <w:rPr>
           <w:rStyle w:val="Heading3Char"/>
@@ -3761,7 +4686,7 @@
         </w:rPr>
         <w:t>)</w:t>
       </w:r>
-      <w:bookmarkEnd w:id="19"/>
+      <w:bookmarkEnd w:id="20"/>
       <w:r>
         <w:t xml:space="preserve"> {</w:t>
       </w:r>
@@ -3786,7 +4711,7 @@
     </w:p>
     <w:p/>
     <w:p>
-      <w:bookmarkStart w:id="20" w:name="_Toc66141100"/>
+      <w:bookmarkStart w:id="21" w:name="_Toc66192888"/>
       <w:r>
         <w:rPr>
           <w:rStyle w:val="Heading3Char"/>
@@ -3807,7 +4732,7 @@
         </w:rPr>
         <w:t>)</w:t>
       </w:r>
-      <w:bookmarkEnd w:id="20"/>
+      <w:bookmarkEnd w:id="21"/>
       <w:r>
         <w:t xml:space="preserve"> {</w:t>
       </w:r>
@@ -3840,7 +4765,7 @@
     </w:p>
     <w:p/>
     <w:p>
-      <w:bookmarkStart w:id="21" w:name="_Toc66141101"/>
+      <w:bookmarkStart w:id="22" w:name="_Toc66192889"/>
       <w:r>
         <w:rPr>
           <w:rStyle w:val="Heading3Char"/>
@@ -3861,7 +4786,7 @@
         </w:rPr>
         <w:t>)</w:t>
       </w:r>
-      <w:bookmarkEnd w:id="21"/>
+      <w:bookmarkEnd w:id="22"/>
       <w:r>
         <w:t xml:space="preserve"> {</w:t>
       </w:r>
@@ -3894,7 +4819,7 @@
     </w:p>
     <w:p/>
     <w:p>
-      <w:bookmarkStart w:id="22" w:name="_Toc66141102"/>
+      <w:bookmarkStart w:id="23" w:name="_Toc66192890"/>
       <w:proofErr w:type="spellStart"/>
       <w:proofErr w:type="gramStart"/>
       <w:r>
@@ -3917,7 +4842,7 @@
         </w:rPr>
         <w:t>)</w:t>
       </w:r>
-      <w:bookmarkEnd w:id="22"/>
+      <w:bookmarkEnd w:id="23"/>
       <w:r>
         <w:t xml:space="preserve"> {</w:t>
       </w:r>
@@ -3950,7 +4875,7 @@
     </w:p>
     <w:p/>
     <w:p>
-      <w:bookmarkStart w:id="23" w:name="_Toc66141103"/>
+      <w:bookmarkStart w:id="24" w:name="_Toc66192891"/>
       <w:proofErr w:type="spellStart"/>
       <w:proofErr w:type="gramStart"/>
       <w:r>
@@ -3973,7 +4898,7 @@
         </w:rPr>
         <w:t>)</w:t>
       </w:r>
-      <w:bookmarkEnd w:id="23"/>
+      <w:bookmarkEnd w:id="24"/>
       <w:r>
         <w:t xml:space="preserve"> {</w:t>
       </w:r>
@@ -4006,7 +4931,7 @@
     </w:p>
     <w:p/>
     <w:p>
-      <w:bookmarkStart w:id="24" w:name="_Toc66141104"/>
+      <w:bookmarkStart w:id="25" w:name="_Toc66192892"/>
       <w:r>
         <w:rPr>
           <w:rStyle w:val="Heading3Char"/>
@@ -4027,7 +4952,7 @@
         </w:rPr>
         <w:t>)</w:t>
       </w:r>
-      <w:bookmarkEnd w:id="24"/>
+      <w:bookmarkEnd w:id="25"/>
       <w:r>
         <w:t xml:space="preserve"> {</w:t>
       </w:r>
@@ -4060,7 +4985,7 @@
     </w:p>
     <w:p/>
     <w:p>
-      <w:bookmarkStart w:id="25" w:name="_Toc66141105"/>
+      <w:bookmarkStart w:id="26" w:name="_Toc66192893"/>
       <w:r>
         <w:rPr>
           <w:rStyle w:val="Heading3Char"/>
@@ -4081,7 +5006,7 @@
         </w:rPr>
         <w:t>)</w:t>
       </w:r>
-      <w:bookmarkEnd w:id="25"/>
+      <w:bookmarkEnd w:id="26"/>
       <w:r>
         <w:t xml:space="preserve"> {</w:t>
       </w:r>
@@ -4114,7 +5039,7 @@
     </w:p>
     <w:p/>
     <w:p>
-      <w:bookmarkStart w:id="26" w:name="_Toc66141106"/>
+      <w:bookmarkStart w:id="27" w:name="_Toc66192894"/>
       <w:r>
         <w:rPr>
           <w:rStyle w:val="Heading3Char"/>
@@ -4135,7 +5060,7 @@
         </w:rPr>
         <w:t>)</w:t>
       </w:r>
-      <w:bookmarkEnd w:id="26"/>
+      <w:bookmarkEnd w:id="27"/>
       <w:r>
         <w:t xml:space="preserve"> {</w:t>
       </w:r>
@@ -4173,7 +5098,7 @@
     </w:p>
     <w:p/>
     <w:p>
-      <w:bookmarkStart w:id="27" w:name="_Toc66141107"/>
+      <w:bookmarkStart w:id="28" w:name="_Toc66192895"/>
       <w:r>
         <w:rPr>
           <w:rStyle w:val="Heading3Char"/>
@@ -4194,7 +5119,7 @@
         </w:rPr>
         <w:t>)</w:t>
       </w:r>
-      <w:bookmarkEnd w:id="27"/>
+      <w:bookmarkEnd w:id="28"/>
       <w:r>
         <w:t xml:space="preserve"> {</w:t>
       </w:r>
@@ -4227,7 +5152,7 @@
     </w:p>
     <w:p/>
     <w:p>
-      <w:bookmarkStart w:id="28" w:name="_Toc66141108"/>
+      <w:bookmarkStart w:id="29" w:name="_Toc66192896"/>
       <w:r>
         <w:rPr>
           <w:rStyle w:val="Heading3Char"/>
@@ -4248,7 +5173,7 @@
         </w:rPr>
         <w:t>)</w:t>
       </w:r>
-      <w:bookmarkEnd w:id="28"/>
+      <w:bookmarkEnd w:id="29"/>
       <w:r>
         <w:t xml:space="preserve"> {</w:t>
       </w:r>
@@ -4286,7 +5211,7 @@
     </w:p>
     <w:p/>
     <w:p>
-      <w:bookmarkStart w:id="29" w:name="_Toc66141109"/>
+      <w:bookmarkStart w:id="30" w:name="_Toc66192897"/>
       <w:r>
         <w:rPr>
           <w:rStyle w:val="Heading3Char"/>
@@ -4307,7 +5232,7 @@
         </w:rPr>
         <w:t>)</w:t>
       </w:r>
-      <w:bookmarkEnd w:id="29"/>
+      <w:bookmarkEnd w:id="30"/>
       <w:r>
         <w:t xml:space="preserve"> {</w:t>
       </w:r>
@@ -4355,111 +5280,985 @@
       <w:pPr>
         <w:pStyle w:val="Heading2"/>
       </w:pPr>
-      <w:bookmarkStart w:id="30" w:name="_Toc66141110"/>
+      <w:bookmarkStart w:id="31" w:name="_Toc66192898"/>
       <w:r>
         <w:lastRenderedPageBreak/>
         <w:t>Sounds</w:t>
       </w:r>
-      <w:bookmarkEnd w:id="30"/>
+      <w:bookmarkEnd w:id="31"/>
+    </w:p>
+    <w:p>
+      <w:r>
+        <w:t>/* Sound functions */</w:t>
+      </w:r>
     </w:p>
     <w:p>
       <w:pPr>
-        <w:pStyle w:val="Heading4"/>
+        <w:pStyle w:val="Heading3"/>
       </w:pPr>
-      <w:r>
-        <w:t>Cleartheboard.mp3</w:t>
-      </w:r>
-    </w:p>
+      <w:bookmarkStart w:id="32" w:name="_Toc66192899"/>
+      <w:proofErr w:type="spellStart"/>
+      <w:r>
+        <w:t>shuffleSound</w:t>
+      </w:r>
+      <w:bookmarkEnd w:id="32"/>
+      <w:proofErr w:type="spellEnd"/>
+    </w:p>
+    <w:p>
+      <w:r>
+        <w:t xml:space="preserve">function </w:t>
+      </w:r>
+      <w:proofErr w:type="spellStart"/>
+      <w:proofErr w:type="gramStart"/>
+      <w:r>
+        <w:t>playShuffleSound</w:t>
+      </w:r>
+      <w:proofErr w:type="spellEnd"/>
+      <w:r>
+        <w:t>(</w:t>
+      </w:r>
+      <w:proofErr w:type="gramEnd"/>
+      <w:r>
+        <w:t>) {</w:t>
+      </w:r>
+    </w:p>
+    <w:p>
+      <w:r>
+        <w:t xml:space="preserve">  var audio1 = new Audio('sounds/shuffling.mp3'</w:t>
+      </w:r>
+      <w:proofErr w:type="gramStart"/>
+      <w:r>
+        <w:t>);</w:t>
+      </w:r>
+      <w:proofErr w:type="gramEnd"/>
+    </w:p>
+    <w:p>
+      <w:r>
+        <w:t xml:space="preserve">  audio1.loop = </w:t>
+      </w:r>
+      <w:proofErr w:type="gramStart"/>
+      <w:r>
+        <w:t>false;</w:t>
+      </w:r>
+      <w:proofErr w:type="gramEnd"/>
+    </w:p>
+    <w:p>
+      <w:r>
+        <w:t xml:space="preserve">  audio1.play(</w:t>
+      </w:r>
+      <w:proofErr w:type="gramStart"/>
+      <w:r>
+        <w:t>);</w:t>
+      </w:r>
+      <w:proofErr w:type="gramEnd"/>
+      <w:r>
+        <w:t xml:space="preserve"> </w:t>
+      </w:r>
+    </w:p>
+    <w:p>
+      <w:r>
+        <w:t>};</w:t>
+      </w:r>
+    </w:p>
+    <w:p/>
     <w:p>
       <w:pPr>
-        <w:pStyle w:val="Heading4"/>
+        <w:pStyle w:val="Heading3"/>
       </w:pPr>
-      <w:r>
-        <w:t>Cowbell.mp3</w:t>
-      </w:r>
-    </w:p>
+      <w:bookmarkStart w:id="33" w:name="_Toc66192900"/>
+      <w:proofErr w:type="spellStart"/>
+      <w:r>
+        <w:t>playApplause</w:t>
+      </w:r>
+      <w:bookmarkEnd w:id="33"/>
+      <w:proofErr w:type="spellEnd"/>
+    </w:p>
+    <w:p>
+      <w:r>
+        <w:t xml:space="preserve">function </w:t>
+      </w:r>
+      <w:proofErr w:type="spellStart"/>
+      <w:proofErr w:type="gramStart"/>
+      <w:r>
+        <w:t>playApplause</w:t>
+      </w:r>
+      <w:proofErr w:type="spellEnd"/>
+      <w:r>
+        <w:t>(</w:t>
+      </w:r>
+      <w:proofErr w:type="gramEnd"/>
+      <w:r>
+        <w:t>) {</w:t>
+      </w:r>
+    </w:p>
+    <w:p>
+      <w:r>
+        <w:t>var audio2 = new Audio('sounds/cheer.mp3'</w:t>
+      </w:r>
+      <w:proofErr w:type="gramStart"/>
+      <w:r>
+        <w:t>);</w:t>
+      </w:r>
+      <w:proofErr w:type="gramEnd"/>
+    </w:p>
+    <w:p>
+      <w:r>
+        <w:t xml:space="preserve">audio2.loop = </w:t>
+      </w:r>
+      <w:proofErr w:type="gramStart"/>
+      <w:r>
+        <w:t>false;</w:t>
+      </w:r>
+      <w:proofErr w:type="gramEnd"/>
+    </w:p>
+    <w:p>
+      <w:r>
+        <w:t>audio2.play(</w:t>
+      </w:r>
+      <w:proofErr w:type="gramStart"/>
+      <w:r>
+        <w:t>);</w:t>
+      </w:r>
+      <w:proofErr w:type="gramEnd"/>
+      <w:r>
+        <w:t xml:space="preserve"> </w:t>
+      </w:r>
+    </w:p>
+    <w:p>
+      <w:r>
+        <w:t>};</w:t>
+      </w:r>
+    </w:p>
+    <w:p/>
     <w:p>
       <w:pPr>
-        <w:pStyle w:val="Heading4"/>
+        <w:pStyle w:val="Heading3"/>
       </w:pPr>
-      <w:r>
-        <w:t>Launchswell1.mp3</w:t>
-      </w:r>
-    </w:p>
+      <w:bookmarkStart w:id="34" w:name="_Toc66192901"/>
+      <w:proofErr w:type="spellStart"/>
+      <w:r>
+        <w:t>playStartupSound</w:t>
+      </w:r>
+      <w:bookmarkEnd w:id="34"/>
+      <w:proofErr w:type="spellEnd"/>
+    </w:p>
+    <w:p>
+      <w:r>
+        <w:t xml:space="preserve">function </w:t>
+      </w:r>
+      <w:proofErr w:type="spellStart"/>
+      <w:proofErr w:type="gramStart"/>
+      <w:r>
+        <w:t>playStartupSound</w:t>
+      </w:r>
+      <w:proofErr w:type="spellEnd"/>
+      <w:r>
+        <w:t>(</w:t>
+      </w:r>
+      <w:proofErr w:type="gramEnd"/>
+      <w:r>
+        <w:t>) {</w:t>
+      </w:r>
+    </w:p>
+    <w:p>
+      <w:r>
+        <w:t xml:space="preserve"> var </w:t>
+      </w:r>
+      <w:proofErr w:type="spellStart"/>
+      <w:r>
+        <w:t>audioStartup</w:t>
+      </w:r>
+      <w:proofErr w:type="spellEnd"/>
+      <w:r>
+        <w:t xml:space="preserve"> = new Audio('sounds/launchswell0.mp3'</w:t>
+      </w:r>
+      <w:proofErr w:type="gramStart"/>
+      <w:r>
+        <w:t>);</w:t>
+      </w:r>
+      <w:proofErr w:type="gramEnd"/>
+    </w:p>
+    <w:p>
+      <w:r>
+        <w:t xml:space="preserve"> </w:t>
+      </w:r>
+      <w:proofErr w:type="spellStart"/>
+      <w:r>
+        <w:t>audioStartup.loop</w:t>
+      </w:r>
+      <w:proofErr w:type="spellEnd"/>
+      <w:r>
+        <w:t xml:space="preserve"> = </w:t>
+      </w:r>
+      <w:proofErr w:type="gramStart"/>
+      <w:r>
+        <w:t>false;</w:t>
+      </w:r>
+      <w:proofErr w:type="gramEnd"/>
+    </w:p>
+    <w:p>
+      <w:r>
+        <w:t xml:space="preserve"> </w:t>
+      </w:r>
+      <w:proofErr w:type="spellStart"/>
+      <w:r>
+        <w:t>audioStartup.play</w:t>
+      </w:r>
+      <w:proofErr w:type="spellEnd"/>
+      <w:r>
+        <w:t>(</w:t>
+      </w:r>
+      <w:proofErr w:type="gramStart"/>
+      <w:r>
+        <w:t>);</w:t>
+      </w:r>
+      <w:proofErr w:type="gramEnd"/>
+      <w:r>
+        <w:t xml:space="preserve"> </w:t>
+      </w:r>
+    </w:p>
+    <w:p>
+      <w:r>
+        <w:t>};</w:t>
+      </w:r>
+    </w:p>
+    <w:p/>
     <w:p>
       <w:pPr>
-        <w:pStyle w:val="Heading4"/>
+        <w:pStyle w:val="Heading3"/>
       </w:pPr>
-      <w:r>
-        <w:t>Launchswell2.mp3</w:t>
-      </w:r>
-    </w:p>
+      <w:bookmarkStart w:id="35" w:name="_Toc66192902"/>
+      <w:r>
+        <w:t>playStartupSound2</w:t>
+      </w:r>
+      <w:bookmarkEnd w:id="35"/>
+    </w:p>
+    <w:p>
+      <w:r>
+        <w:t>function playStartupSound2() {</w:t>
+      </w:r>
+    </w:p>
+    <w:p>
+      <w:r>
+        <w:t xml:space="preserve">  var audioStartup2 = new Audio('sounds/launchswell1.mp3'</w:t>
+      </w:r>
+      <w:proofErr w:type="gramStart"/>
+      <w:r>
+        <w:t>);</w:t>
+      </w:r>
+      <w:proofErr w:type="gramEnd"/>
+    </w:p>
+    <w:p>
+      <w:r>
+        <w:t xml:space="preserve">  audioStartup2.loop = </w:t>
+      </w:r>
+      <w:proofErr w:type="gramStart"/>
+      <w:r>
+        <w:t>false;</w:t>
+      </w:r>
+      <w:proofErr w:type="gramEnd"/>
+    </w:p>
+    <w:p>
+      <w:r>
+        <w:t xml:space="preserve">  audioStartup2.play(</w:t>
+      </w:r>
+      <w:proofErr w:type="gramStart"/>
+      <w:r>
+        <w:t>);</w:t>
+      </w:r>
+      <w:proofErr w:type="gramEnd"/>
+      <w:r>
+        <w:t xml:space="preserve"> </w:t>
+      </w:r>
+    </w:p>
+    <w:p>
+      <w:r>
+        <w:t xml:space="preserve"> };</w:t>
+      </w:r>
+    </w:p>
+    <w:p/>
     <w:p>
       <w:pPr>
-        <w:pStyle w:val="Heading4"/>
+        <w:pStyle w:val="Heading3"/>
       </w:pPr>
-      <w:r>
-        <w:t>Player1cheer.mp3</w:t>
-      </w:r>
-    </w:p>
+      <w:bookmarkStart w:id="36" w:name="_Toc66192903"/>
+      <w:proofErr w:type="spellStart"/>
+      <w:r>
+        <w:t>playClearTheBoardSound</w:t>
+      </w:r>
+      <w:bookmarkEnd w:id="36"/>
+      <w:proofErr w:type="spellEnd"/>
+    </w:p>
+    <w:p>
+      <w:r>
+        <w:t xml:space="preserve">function </w:t>
+      </w:r>
+      <w:proofErr w:type="spellStart"/>
+      <w:proofErr w:type="gramStart"/>
+      <w:r>
+        <w:t>playClearTheBoardSound</w:t>
+      </w:r>
+      <w:proofErr w:type="spellEnd"/>
+      <w:r>
+        <w:t>(</w:t>
+      </w:r>
+      <w:proofErr w:type="gramEnd"/>
+      <w:r>
+        <w:t>) {</w:t>
+      </w:r>
+    </w:p>
+    <w:p>
+      <w:r>
+        <w:t xml:space="preserve">  var </w:t>
+      </w:r>
+      <w:proofErr w:type="spellStart"/>
+      <w:r>
+        <w:t>audioClearTheBoard</w:t>
+      </w:r>
+      <w:proofErr w:type="spellEnd"/>
+      <w:r>
+        <w:t xml:space="preserve"> = new Audio('sounds/cleartheboard.mp3'</w:t>
+      </w:r>
+      <w:proofErr w:type="gramStart"/>
+      <w:r>
+        <w:t>);</w:t>
+      </w:r>
+      <w:proofErr w:type="gramEnd"/>
+    </w:p>
+    <w:p>
+      <w:r>
+        <w:t xml:space="preserve">  </w:t>
+      </w:r>
+      <w:proofErr w:type="spellStart"/>
+      <w:r>
+        <w:t>audioClearTheBoard.loop</w:t>
+      </w:r>
+      <w:proofErr w:type="spellEnd"/>
+      <w:r>
+        <w:t xml:space="preserve"> = </w:t>
+      </w:r>
+      <w:proofErr w:type="gramStart"/>
+      <w:r>
+        <w:t>false;</w:t>
+      </w:r>
+      <w:proofErr w:type="gramEnd"/>
+    </w:p>
+    <w:p>
+      <w:r>
+        <w:t xml:space="preserve">  </w:t>
+      </w:r>
+      <w:proofErr w:type="spellStart"/>
+      <w:r>
+        <w:t>audioClearTheBoard.play</w:t>
+      </w:r>
+      <w:proofErr w:type="spellEnd"/>
+      <w:r>
+        <w:t>(</w:t>
+      </w:r>
+      <w:proofErr w:type="gramStart"/>
+      <w:r>
+        <w:t>);</w:t>
+      </w:r>
+      <w:proofErr w:type="gramEnd"/>
+      <w:r>
+        <w:t xml:space="preserve"> </w:t>
+      </w:r>
+    </w:p>
+    <w:p>
+      <w:r>
+        <w:t xml:space="preserve"> };</w:t>
+      </w:r>
+    </w:p>
+    <w:p/>
     <w:p>
       <w:pPr>
-        <w:pStyle w:val="Heading4"/>
+        <w:pStyle w:val="Heading3"/>
       </w:pPr>
-      <w:r>
-        <w:t>Player2cheer.mp3</w:t>
-      </w:r>
-    </w:p>
+      <w:bookmarkStart w:id="37" w:name="_Toc66192904"/>
+      <w:proofErr w:type="spellStart"/>
+      <w:r>
+        <w:t>playCowbellSound</w:t>
+      </w:r>
+      <w:bookmarkEnd w:id="37"/>
+      <w:proofErr w:type="spellEnd"/>
+    </w:p>
+    <w:p>
+      <w:r>
+        <w:t xml:space="preserve"> function </w:t>
+      </w:r>
+      <w:proofErr w:type="spellStart"/>
+      <w:proofErr w:type="gramStart"/>
+      <w:r>
+        <w:t>playCowbellSound</w:t>
+      </w:r>
+      <w:proofErr w:type="spellEnd"/>
+      <w:r>
+        <w:t>(</w:t>
+      </w:r>
+      <w:proofErr w:type="gramEnd"/>
+      <w:r>
+        <w:t>) {</w:t>
+      </w:r>
+    </w:p>
+    <w:p>
+      <w:r>
+        <w:t xml:space="preserve">  var </w:t>
+      </w:r>
+      <w:proofErr w:type="spellStart"/>
+      <w:r>
+        <w:t>audioCowbellSound</w:t>
+      </w:r>
+      <w:proofErr w:type="spellEnd"/>
+      <w:r>
+        <w:t xml:space="preserve"> = new Audio('sounds/cowbell.mp3'</w:t>
+      </w:r>
+      <w:proofErr w:type="gramStart"/>
+      <w:r>
+        <w:t>);</w:t>
+      </w:r>
+      <w:proofErr w:type="gramEnd"/>
+    </w:p>
+    <w:p>
+      <w:r>
+        <w:t xml:space="preserve">  </w:t>
+      </w:r>
+      <w:proofErr w:type="spellStart"/>
+      <w:r>
+        <w:t>audioCowbellSound.loop</w:t>
+      </w:r>
+      <w:proofErr w:type="spellEnd"/>
+      <w:r>
+        <w:t xml:space="preserve"> = </w:t>
+      </w:r>
+      <w:proofErr w:type="gramStart"/>
+      <w:r>
+        <w:t>false;</w:t>
+      </w:r>
+      <w:proofErr w:type="gramEnd"/>
+    </w:p>
+    <w:p>
+      <w:r>
+        <w:t xml:space="preserve">  </w:t>
+      </w:r>
+      <w:proofErr w:type="spellStart"/>
+      <w:r>
+        <w:t>audioCowbellSound.play</w:t>
+      </w:r>
+      <w:proofErr w:type="spellEnd"/>
+      <w:r>
+        <w:t>(</w:t>
+      </w:r>
+      <w:proofErr w:type="gramStart"/>
+      <w:r>
+        <w:t>);</w:t>
+      </w:r>
+      <w:proofErr w:type="gramEnd"/>
+      <w:r>
+        <w:t xml:space="preserve"> </w:t>
+      </w:r>
+    </w:p>
+    <w:p>
+      <w:r>
+        <w:t xml:space="preserve"> };</w:t>
+      </w:r>
+    </w:p>
+    <w:p/>
     <w:p>
       <w:pPr>
-        <w:pStyle w:val="Heading4"/>
+        <w:pStyle w:val="Heading3"/>
       </w:pPr>
-      <w:r>
-        <w:t>Quit.mp3</w:t>
-      </w:r>
-    </w:p>
+      <w:bookmarkStart w:id="38" w:name="_Toc66192905"/>
+      <w:proofErr w:type="spellStart"/>
+      <w:r>
+        <w:t>playEnthusiasticApplauseSound</w:t>
+      </w:r>
+      <w:bookmarkEnd w:id="38"/>
+      <w:proofErr w:type="spellEnd"/>
+    </w:p>
+    <w:p>
+      <w:r>
+        <w:t xml:space="preserve">  function </w:t>
+      </w:r>
+      <w:proofErr w:type="spellStart"/>
+      <w:proofErr w:type="gramStart"/>
+      <w:r>
+        <w:t>playEnthusiasticApplauseSound</w:t>
+      </w:r>
+      <w:proofErr w:type="spellEnd"/>
+      <w:r>
+        <w:t>(</w:t>
+      </w:r>
+      <w:proofErr w:type="gramEnd"/>
+      <w:r>
+        <w:t>) {</w:t>
+      </w:r>
+    </w:p>
+    <w:p>
+      <w:r>
+        <w:t xml:space="preserve">  var </w:t>
+      </w:r>
+      <w:proofErr w:type="spellStart"/>
+      <w:r>
+        <w:t>audioEnthusiasticApplauseSound</w:t>
+      </w:r>
+      <w:proofErr w:type="spellEnd"/>
+      <w:r>
+        <w:t xml:space="preserve"> = new Audio('sounds/enthusiastic-cheer.mp3'</w:t>
+      </w:r>
+      <w:proofErr w:type="gramStart"/>
+      <w:r>
+        <w:t>);</w:t>
+      </w:r>
+      <w:proofErr w:type="gramEnd"/>
+    </w:p>
+    <w:p>
+      <w:r>
+        <w:t xml:space="preserve">  </w:t>
+      </w:r>
+      <w:proofErr w:type="spellStart"/>
+      <w:r>
+        <w:t>audioEnthusiasticApplauseSound.loop</w:t>
+      </w:r>
+      <w:proofErr w:type="spellEnd"/>
+      <w:r>
+        <w:t xml:space="preserve"> = </w:t>
+      </w:r>
+      <w:proofErr w:type="gramStart"/>
+      <w:r>
+        <w:t>false;</w:t>
+      </w:r>
+      <w:proofErr w:type="gramEnd"/>
+    </w:p>
+    <w:p>
+      <w:r>
+        <w:lastRenderedPageBreak/>
+        <w:t xml:space="preserve">  </w:t>
+      </w:r>
+      <w:proofErr w:type="spellStart"/>
+      <w:r>
+        <w:t>audioEnthusiasticApplauseSound.play</w:t>
+      </w:r>
+      <w:proofErr w:type="spellEnd"/>
+      <w:r>
+        <w:t>(</w:t>
+      </w:r>
+      <w:proofErr w:type="gramStart"/>
+      <w:r>
+        <w:t>);</w:t>
+      </w:r>
+      <w:proofErr w:type="gramEnd"/>
+      <w:r>
+        <w:t xml:space="preserve"> </w:t>
+      </w:r>
+    </w:p>
+    <w:p>
+      <w:r>
+        <w:t xml:space="preserve"> };</w:t>
+      </w:r>
+    </w:p>
+    <w:p/>
     <w:p>
       <w:pPr>
-        <w:pStyle w:val="Heading4"/>
+        <w:pStyle w:val="Heading3"/>
       </w:pPr>
-      <w:r>
-        <w:t>Shuffling.mp3</w:t>
-      </w:r>
-    </w:p>
+      <w:bookmarkStart w:id="39" w:name="_Toc66192906"/>
+      <w:proofErr w:type="spellStart"/>
+      <w:r>
+        <w:t>playQuitSound</w:t>
+      </w:r>
+      <w:bookmarkEnd w:id="39"/>
+      <w:proofErr w:type="spellEnd"/>
+    </w:p>
+    <w:p>
+      <w:r>
+        <w:t xml:space="preserve"> function </w:t>
+      </w:r>
+      <w:proofErr w:type="spellStart"/>
+      <w:proofErr w:type="gramStart"/>
+      <w:r>
+        <w:t>playQuitSound</w:t>
+      </w:r>
+      <w:proofErr w:type="spellEnd"/>
+      <w:r>
+        <w:t>(</w:t>
+      </w:r>
+      <w:proofErr w:type="gramEnd"/>
+      <w:r>
+        <w:t>) {</w:t>
+      </w:r>
+    </w:p>
+    <w:p>
+      <w:r>
+        <w:t xml:space="preserve">  var </w:t>
+      </w:r>
+      <w:proofErr w:type="spellStart"/>
+      <w:r>
+        <w:t>audioQuitSound</w:t>
+      </w:r>
+      <w:proofErr w:type="spellEnd"/>
+      <w:r>
+        <w:t xml:space="preserve"> = new Audio('sounds/quit.mp3'</w:t>
+      </w:r>
+      <w:proofErr w:type="gramStart"/>
+      <w:r>
+        <w:t>);</w:t>
+      </w:r>
+      <w:proofErr w:type="gramEnd"/>
+    </w:p>
+    <w:p>
+      <w:r>
+        <w:t xml:space="preserve">  </w:t>
+      </w:r>
+      <w:proofErr w:type="spellStart"/>
+      <w:r>
+        <w:t>audioQuitSound.loop</w:t>
+      </w:r>
+      <w:proofErr w:type="spellEnd"/>
+      <w:r>
+        <w:t xml:space="preserve"> = </w:t>
+      </w:r>
+      <w:proofErr w:type="gramStart"/>
+      <w:r>
+        <w:t>false;</w:t>
+      </w:r>
+      <w:proofErr w:type="gramEnd"/>
+    </w:p>
+    <w:p>
+      <w:r>
+        <w:t xml:space="preserve">  </w:t>
+      </w:r>
+      <w:proofErr w:type="spellStart"/>
+      <w:r>
+        <w:t>audioQuitSound.play</w:t>
+      </w:r>
+      <w:proofErr w:type="spellEnd"/>
+      <w:r>
+        <w:t>(</w:t>
+      </w:r>
+      <w:proofErr w:type="gramStart"/>
+      <w:r>
+        <w:t>);</w:t>
+      </w:r>
+      <w:proofErr w:type="gramEnd"/>
+      <w:r>
+        <w:t xml:space="preserve"> </w:t>
+      </w:r>
+    </w:p>
+    <w:p>
+      <w:r>
+        <w:t xml:space="preserve"> };</w:t>
+      </w:r>
+    </w:p>
+    <w:p/>
     <w:p>
       <w:pPr>
-        <w:pStyle w:val="Heading4"/>
+        <w:pStyle w:val="Heading3"/>
       </w:pPr>
-      <w:r>
-        <w:t>Startgame.mp3</w:t>
-      </w:r>
-    </w:p>
+      <w:bookmarkStart w:id="40" w:name="_Toc66192907"/>
+      <w:proofErr w:type="spellStart"/>
+      <w:r>
+        <w:t>playStartGameSound</w:t>
+      </w:r>
+      <w:bookmarkEnd w:id="40"/>
+      <w:proofErr w:type="spellEnd"/>
+    </w:p>
+    <w:p>
+      <w:r>
+        <w:t xml:space="preserve"> function </w:t>
+      </w:r>
+      <w:proofErr w:type="spellStart"/>
+      <w:proofErr w:type="gramStart"/>
+      <w:r>
+        <w:t>playStartGameSound</w:t>
+      </w:r>
+      <w:proofErr w:type="spellEnd"/>
+      <w:r>
+        <w:t>(</w:t>
+      </w:r>
+      <w:proofErr w:type="gramEnd"/>
+      <w:r>
+        <w:t>) {</w:t>
+      </w:r>
+    </w:p>
+    <w:p>
+      <w:r>
+        <w:t xml:space="preserve">  var </w:t>
+      </w:r>
+      <w:proofErr w:type="spellStart"/>
+      <w:r>
+        <w:t>audioStartGameSound</w:t>
+      </w:r>
+      <w:proofErr w:type="spellEnd"/>
+      <w:r>
+        <w:t xml:space="preserve"> = new Audio('sounds/startgame.mp3'</w:t>
+      </w:r>
+      <w:proofErr w:type="gramStart"/>
+      <w:r>
+        <w:t>);</w:t>
+      </w:r>
+      <w:proofErr w:type="gramEnd"/>
+    </w:p>
+    <w:p>
+      <w:r>
+        <w:t xml:space="preserve">  </w:t>
+      </w:r>
+      <w:proofErr w:type="spellStart"/>
+      <w:r>
+        <w:t>audioStartGameSound.loop</w:t>
+      </w:r>
+      <w:proofErr w:type="spellEnd"/>
+      <w:r>
+        <w:t xml:space="preserve"> = </w:t>
+      </w:r>
+      <w:proofErr w:type="gramStart"/>
+      <w:r>
+        <w:t>false;</w:t>
+      </w:r>
+      <w:proofErr w:type="gramEnd"/>
+    </w:p>
+    <w:p>
+      <w:r>
+        <w:t xml:space="preserve">  </w:t>
+      </w:r>
+      <w:proofErr w:type="spellStart"/>
+      <w:r>
+        <w:t>audioStartGameSound.play</w:t>
+      </w:r>
+      <w:proofErr w:type="spellEnd"/>
+      <w:r>
+        <w:t>(</w:t>
+      </w:r>
+      <w:proofErr w:type="gramStart"/>
+      <w:r>
+        <w:t>);</w:t>
+      </w:r>
+      <w:proofErr w:type="gramEnd"/>
+      <w:r>
+        <w:t xml:space="preserve"> </w:t>
+      </w:r>
+    </w:p>
+    <w:p>
+      <w:r>
+        <w:t xml:space="preserve"> };</w:t>
+      </w:r>
+    </w:p>
+    <w:p/>
     <w:p>
       <w:pPr>
-        <w:pStyle w:val="Heading4"/>
+        <w:pStyle w:val="Heading3"/>
       </w:pPr>
-      <w:r>
-        <w:t>Swish1.mp3</w:t>
-      </w:r>
-    </w:p>
+      <w:bookmarkStart w:id="41" w:name="_Toc66192908"/>
+      <w:r>
+        <w:t>playSwish1Sound</w:t>
+      </w:r>
+      <w:bookmarkEnd w:id="41"/>
+    </w:p>
+    <w:p>
+      <w:r>
+        <w:t xml:space="preserve"> function playSwish1</w:t>
+      </w:r>
+      <w:proofErr w:type="gramStart"/>
+      <w:r>
+        <w:t>Sound(</w:t>
+      </w:r>
+      <w:proofErr w:type="gramEnd"/>
+      <w:r>
+        <w:t>) {</w:t>
+      </w:r>
+    </w:p>
+    <w:p>
+      <w:r>
+        <w:t xml:space="preserve">  var audioSwish1Sound = new Audio('sounds/swish1.mp3'</w:t>
+      </w:r>
+      <w:proofErr w:type="gramStart"/>
+      <w:r>
+        <w:t>);</w:t>
+      </w:r>
+      <w:proofErr w:type="gramEnd"/>
+    </w:p>
+    <w:p>
+      <w:r>
+        <w:t xml:space="preserve">  audioSwish1Sound.loop = </w:t>
+      </w:r>
+      <w:proofErr w:type="gramStart"/>
+      <w:r>
+        <w:t>false;</w:t>
+      </w:r>
+      <w:proofErr w:type="gramEnd"/>
+    </w:p>
+    <w:p>
+      <w:r>
+        <w:t xml:space="preserve">  audioSwish1Sound.play(</w:t>
+      </w:r>
+      <w:proofErr w:type="gramStart"/>
+      <w:r>
+        <w:t>);</w:t>
+      </w:r>
+      <w:proofErr w:type="gramEnd"/>
+      <w:r>
+        <w:t xml:space="preserve"> </w:t>
+      </w:r>
+    </w:p>
+    <w:p>
+      <w:r>
+        <w:t xml:space="preserve"> };</w:t>
+      </w:r>
+    </w:p>
+    <w:p/>
     <w:p>
       <w:pPr>
-        <w:pStyle w:val="Heading4"/>
+        <w:pStyle w:val="Heading3"/>
       </w:pPr>
-      <w:r>
-        <w:t>Swish2.mp3</w:t>
-      </w:r>
-    </w:p>
+      <w:bookmarkStart w:id="42" w:name="_Toc66192909"/>
+      <w:r>
+        <w:t>playSwish2Sound</w:t>
+      </w:r>
+      <w:bookmarkEnd w:id="42"/>
+    </w:p>
+    <w:p>
+      <w:r>
+        <w:t xml:space="preserve"> function playSwish2</w:t>
+      </w:r>
+      <w:proofErr w:type="gramStart"/>
+      <w:r>
+        <w:t>Sound(</w:t>
+      </w:r>
+      <w:proofErr w:type="gramEnd"/>
+      <w:r>
+        <w:t>) {</w:t>
+      </w:r>
+    </w:p>
+    <w:p>
+      <w:r>
+        <w:t xml:space="preserve">  var audioSwish2Sound = new Audio('sounds/swish2.mp3'</w:t>
+      </w:r>
+      <w:proofErr w:type="gramStart"/>
+      <w:r>
+        <w:t>);</w:t>
+      </w:r>
+      <w:proofErr w:type="gramEnd"/>
+    </w:p>
+    <w:p>
+      <w:r>
+        <w:t xml:space="preserve">  audioSwish2Sound.loop = </w:t>
+      </w:r>
+      <w:proofErr w:type="gramStart"/>
+      <w:r>
+        <w:t>false;</w:t>
+      </w:r>
+      <w:proofErr w:type="gramEnd"/>
+    </w:p>
+    <w:p>
+      <w:r>
+        <w:t xml:space="preserve">  audioSwish2Sound.play(</w:t>
+      </w:r>
+      <w:proofErr w:type="gramStart"/>
+      <w:r>
+        <w:t>);</w:t>
+      </w:r>
+      <w:proofErr w:type="gramEnd"/>
+      <w:r>
+        <w:t xml:space="preserve"> </w:t>
+      </w:r>
+    </w:p>
+    <w:p>
+      <w:r>
+        <w:t xml:space="preserve"> };</w:t>
+      </w:r>
+    </w:p>
+    <w:p/>
     <w:p>
       <w:pPr>
-        <w:pStyle w:val="Heading4"/>
+        <w:pStyle w:val="Heading3"/>
       </w:pPr>
-      <w:r>
-        <w:t>Toobad.mp3</w:t>
-      </w:r>
-    </w:p>
-    <w:p/>
-    <w:p/>
+      <w:bookmarkStart w:id="43" w:name="_Toc66192910"/>
+      <w:proofErr w:type="spellStart"/>
+      <w:r>
+        <w:t>playSoSadSound</w:t>
+      </w:r>
+      <w:bookmarkEnd w:id="43"/>
+      <w:proofErr w:type="spellEnd"/>
+    </w:p>
+    <w:p>
+      <w:r>
+        <w:t xml:space="preserve"> function </w:t>
+      </w:r>
+      <w:proofErr w:type="spellStart"/>
+      <w:proofErr w:type="gramStart"/>
+      <w:r>
+        <w:t>playSoSadSound</w:t>
+      </w:r>
+      <w:proofErr w:type="spellEnd"/>
+      <w:r>
+        <w:t>(</w:t>
+      </w:r>
+      <w:proofErr w:type="gramEnd"/>
+      <w:r>
+        <w:t>) {</w:t>
+      </w:r>
+    </w:p>
+    <w:p>
+      <w:r>
+        <w:t xml:space="preserve">  var </w:t>
+      </w:r>
+      <w:proofErr w:type="spellStart"/>
+      <w:r>
+        <w:t>audioSoSadSound</w:t>
+      </w:r>
+      <w:proofErr w:type="spellEnd"/>
+      <w:r>
+        <w:t xml:space="preserve"> = new Audio('sounds/launchswell0.mp3'</w:t>
+      </w:r>
+      <w:proofErr w:type="gramStart"/>
+      <w:r>
+        <w:t>);</w:t>
+      </w:r>
+      <w:proofErr w:type="gramEnd"/>
+    </w:p>
+    <w:p>
+      <w:r>
+        <w:t xml:space="preserve">  </w:t>
+      </w:r>
+      <w:proofErr w:type="spellStart"/>
+      <w:r>
+        <w:t>audioSoSadSound.loop</w:t>
+      </w:r>
+      <w:proofErr w:type="spellEnd"/>
+      <w:r>
+        <w:t xml:space="preserve"> = </w:t>
+      </w:r>
+      <w:proofErr w:type="gramStart"/>
+      <w:r>
+        <w:t>false;</w:t>
+      </w:r>
+      <w:proofErr w:type="gramEnd"/>
+    </w:p>
+    <w:p>
+      <w:r>
+        <w:t xml:space="preserve">  </w:t>
+      </w:r>
+      <w:proofErr w:type="spellStart"/>
+      <w:r>
+        <w:t>audioSoSadSound.play</w:t>
+      </w:r>
+      <w:proofErr w:type="spellEnd"/>
+      <w:r>
+        <w:t>(</w:t>
+      </w:r>
+      <w:proofErr w:type="gramStart"/>
+      <w:r>
+        <w:t>);</w:t>
+      </w:r>
+      <w:proofErr w:type="gramEnd"/>
+      <w:r>
+        <w:t xml:space="preserve"> </w:t>
+      </w:r>
+    </w:p>
+    <w:p>
+      <w:r>
+        <w:t xml:space="preserve"> };</w:t>
+      </w:r>
+    </w:p>
     <w:p>
       <w:r>
         <w:br w:type="page"/>
@@ -4469,12 +6268,12 @@
       <w:pPr>
         <w:pStyle w:val="Heading2"/>
       </w:pPr>
-      <w:bookmarkStart w:id="31" w:name="_Toc66141111"/>
+      <w:bookmarkStart w:id="44" w:name="_Toc66192911"/>
       <w:r>
         <w:lastRenderedPageBreak/>
         <w:t>Images</w:t>
       </w:r>
-      <w:bookmarkEnd w:id="31"/>
+      <w:bookmarkEnd w:id="44"/>
     </w:p>
     <w:p>
       <w:pPr>

</xml_diff>